<commit_message>
SP y Trigger EliminarProveedor
</commit_message>
<xml_diff>
--- a/BD2 - Plantilla de Documento para entrega de Trabajo Práctico Integrador.docx
+++ b/BD2 - Plantilla de Documento para entrega de Trabajo Práctico Integrador.docx
@@ -9005,7 +9005,25 @@
           <w:sz w:val="21"/>
           <w:shd w:val="clear" w:color="auto" w:fill="1F1F1F"/>
         </w:rPr>
-        <w:t xml:space="preserve">    @IdEmpleado INT,</w:t>
+        <w:t xml:space="preserve">    </w:t>
+      </w:r>
+      <w:r>
+        <w:rPr>
+          <w:rFonts w:ascii="Consolas;Courier New;monospace" w:hAnsi="Consolas;Courier New;monospace"/>
+          <w:color w:val="FFFFFF" w:themeColor="background1"/>
+          <w:sz w:val="21"/>
+          <w:shd w:val="clear" w:color="auto" w:fill="1F1F1F"/>
+        </w:rPr>
+        <w:t xml:space="preserve">@IdEmpleado </w:t>
+      </w:r>
+      <w:r>
+        <w:rPr>
+          <w:rFonts w:ascii="Consolas;Courier New;monospace" w:hAnsi="Consolas;Courier New;monospace"/>
+          <w:color w:val="569CD6"/>
+          <w:sz w:val="21"/>
+          <w:shd w:val="clear" w:color="auto" w:fill="1F1F1F"/>
+        </w:rPr>
+        <w:t>INT,</w:t>
       </w:r>
     </w:p>
     <w:p>
@@ -9029,7 +9047,25 @@
           <w:sz w:val="21"/>
           <w:shd w:val="clear" w:color="auto" w:fill="1F1F1F"/>
         </w:rPr>
-        <w:t xml:space="preserve">    @IdFormaPago INT,</w:t>
+        <w:t xml:space="preserve">    </w:t>
+      </w:r>
+      <w:r>
+        <w:rPr>
+          <w:rFonts w:ascii="Consolas;Courier New;monospace" w:hAnsi="Consolas;Courier New;monospace"/>
+          <w:color w:val="FFFFFF" w:themeColor="background1"/>
+          <w:sz w:val="21"/>
+          <w:shd w:val="clear" w:color="auto" w:fill="1F1F1F"/>
+        </w:rPr>
+        <w:t xml:space="preserve">@IdFormaPago </w:t>
+      </w:r>
+      <w:r>
+        <w:rPr>
+          <w:rFonts w:ascii="Consolas;Courier New;monospace" w:hAnsi="Consolas;Courier New;monospace"/>
+          <w:color w:val="569CD6"/>
+          <w:sz w:val="21"/>
+          <w:shd w:val="clear" w:color="auto" w:fill="1F1F1F"/>
+        </w:rPr>
+        <w:t>INT,</w:t>
       </w:r>
     </w:p>
     <w:p>
@@ -9053,7 +9089,25 @@
           <w:sz w:val="21"/>
           <w:shd w:val="clear" w:color="auto" w:fill="1F1F1F"/>
         </w:rPr>
-        <w:t xml:space="preserve">    @FechaPago DATE,</w:t>
+        <w:t xml:space="preserve">    </w:t>
+      </w:r>
+      <w:r>
+        <w:rPr>
+          <w:rFonts w:ascii="Consolas;Courier New;monospace" w:hAnsi="Consolas;Courier New;monospace"/>
+          <w:color w:val="FFFFFF" w:themeColor="background1"/>
+          <w:sz w:val="21"/>
+          <w:shd w:val="clear" w:color="auto" w:fill="1F1F1F"/>
+        </w:rPr>
+        <w:t xml:space="preserve">@FechaPago </w:t>
+      </w:r>
+      <w:r>
+        <w:rPr>
+          <w:rFonts w:ascii="Consolas;Courier New;monospace" w:hAnsi="Consolas;Courier New;monospace"/>
+          <w:color w:val="569CD6"/>
+          <w:sz w:val="21"/>
+          <w:shd w:val="clear" w:color="auto" w:fill="1F1F1F"/>
+        </w:rPr>
+        <w:t>DATE,</w:t>
       </w:r>
     </w:p>
     <w:p>
@@ -9077,7 +9131,16 @@
           <w:sz w:val="21"/>
           <w:shd w:val="clear" w:color="auto" w:fill="1F1F1F"/>
         </w:rPr>
-        <w:t xml:space="preserve">    @Monto </w:t>
+        <w:t xml:space="preserve">    </w:t>
+      </w:r>
+      <w:r>
+        <w:rPr>
+          <w:rFonts w:ascii="Consolas;Courier New;monospace" w:hAnsi="Consolas;Courier New;monospace"/>
+          <w:color w:val="FFFFFF" w:themeColor="background1"/>
+          <w:sz w:val="21"/>
+          <w:shd w:val="clear" w:color="auto" w:fill="1F1F1F"/>
+        </w:rPr>
+        <w:t xml:space="preserve">@Monto </w:t>
       </w:r>
       <w:proofErr w:type="gramStart"/>
       <w:r>
@@ -9256,13 +9319,49 @@
           <w:sz w:val="21"/>
           <w:shd w:val="clear" w:color="auto" w:fill="1F1F1F"/>
         </w:rPr>
-        <w:t xml:space="preserve">        IF NOT EXISTS (SELECT 1 FROM Empleados WHERE </w:t>
+        <w:t xml:space="preserve">        IF NOT EXISTS (SELECT </w:t>
+      </w:r>
+      <w:r>
+        <w:rPr>
+          <w:rFonts w:ascii="Consolas;Courier New;monospace" w:hAnsi="Consolas;Courier New;monospace"/>
+          <w:color w:val="B5CEA8"/>
+          <w:sz w:val="21"/>
+          <w:shd w:val="clear" w:color="auto" w:fill="1F1F1F"/>
+        </w:rPr>
+        <w:t>1</w:t>
+      </w:r>
+      <w:r>
+        <w:rPr>
+          <w:rFonts w:ascii="Consolas;Courier New;monospace" w:hAnsi="Consolas;Courier New;monospace"/>
+          <w:color w:val="569CD6"/>
+          <w:sz w:val="21"/>
+          <w:shd w:val="clear" w:color="auto" w:fill="1F1F1F"/>
+        </w:rPr>
+        <w:t xml:space="preserve"> FROM </w:t>
+      </w:r>
+      <w:r>
+        <w:rPr>
+          <w:rFonts w:ascii="Consolas;Courier New;monospace" w:hAnsi="Consolas;Courier New;monospace"/>
+          <w:color w:val="FFFFFF" w:themeColor="background1"/>
+          <w:sz w:val="21"/>
+          <w:shd w:val="clear" w:color="auto" w:fill="1F1F1F"/>
+        </w:rPr>
+        <w:t>Empleados</w:t>
+      </w:r>
+      <w:r>
+        <w:rPr>
+          <w:rFonts w:ascii="Consolas;Courier New;monospace" w:hAnsi="Consolas;Courier New;monospace"/>
+          <w:color w:val="569CD6"/>
+          <w:sz w:val="21"/>
+          <w:shd w:val="clear" w:color="auto" w:fill="1F1F1F"/>
+        </w:rPr>
+        <w:t xml:space="preserve"> WHERE </w:t>
       </w:r>
       <w:proofErr w:type="spellStart"/>
       <w:r>
         <w:rPr>
           <w:rFonts w:ascii="Consolas;Courier New;monospace" w:hAnsi="Consolas;Courier New;monospace"/>
-          <w:color w:val="569CD6"/>
+          <w:color w:val="FFFFFF" w:themeColor="background1"/>
           <w:sz w:val="21"/>
           <w:shd w:val="clear" w:color="auto" w:fill="1F1F1F"/>
         </w:rPr>
@@ -9276,7 +9375,43 @@
           <w:sz w:val="21"/>
           <w:shd w:val="clear" w:color="auto" w:fill="1F1F1F"/>
         </w:rPr>
-        <w:t xml:space="preserve"> = @IdEmpleado AND Activo = 1)</w:t>
+        <w:t xml:space="preserve"> = </w:t>
+      </w:r>
+      <w:r>
+        <w:rPr>
+          <w:rFonts w:ascii="Consolas;Courier New;monospace" w:hAnsi="Consolas;Courier New;monospace"/>
+          <w:color w:val="FFFFFF" w:themeColor="background1"/>
+          <w:sz w:val="21"/>
+          <w:shd w:val="clear" w:color="auto" w:fill="1F1F1F"/>
+        </w:rPr>
+        <w:t xml:space="preserve">@IdEmpleado </w:t>
+      </w:r>
+      <w:r>
+        <w:rPr>
+          <w:rFonts w:ascii="Consolas;Courier New;monospace" w:hAnsi="Consolas;Courier New;monospace"/>
+          <w:color w:val="569CD6"/>
+          <w:sz w:val="21"/>
+          <w:shd w:val="clear" w:color="auto" w:fill="1F1F1F"/>
+        </w:rPr>
+        <w:t xml:space="preserve">AND </w:t>
+      </w:r>
+      <w:r>
+        <w:rPr>
+          <w:rFonts w:ascii="Consolas;Courier New;monospace" w:hAnsi="Consolas;Courier New;monospace"/>
+          <w:color w:val="FFFFFF" w:themeColor="background1"/>
+          <w:sz w:val="21"/>
+          <w:shd w:val="clear" w:color="auto" w:fill="1F1F1F"/>
+        </w:rPr>
+        <w:t>Activo</w:t>
+      </w:r>
+      <w:r>
+        <w:rPr>
+          <w:rFonts w:ascii="Consolas;Courier New;monospace" w:hAnsi="Consolas;Courier New;monospace"/>
+          <w:color w:val="569CD6"/>
+          <w:sz w:val="21"/>
+          <w:shd w:val="clear" w:color="auto" w:fill="1F1F1F"/>
+        </w:rPr>
+        <w:t xml:space="preserve"> = 1)</w:t>
       </w:r>
     </w:p>
     <w:p>
@@ -9300,7 +9435,61 @@
           <w:sz w:val="21"/>
           <w:shd w:val="clear" w:color="auto" w:fill="1F1F1F"/>
         </w:rPr>
-        <w:t xml:space="preserve">            THROW 53001, 'El empleado no existe o está inactivo.', 1;</w:t>
+        <w:t xml:space="preserve">            THROW </w:t>
+      </w:r>
+      <w:r>
+        <w:rPr>
+          <w:rFonts w:ascii="Consolas;Courier New;monospace" w:hAnsi="Consolas;Courier New;monospace"/>
+          <w:color w:val="B5CEA8"/>
+          <w:sz w:val="21"/>
+          <w:shd w:val="clear" w:color="auto" w:fill="1F1F1F"/>
+        </w:rPr>
+        <w:t>53001</w:t>
+      </w:r>
+      <w:r>
+        <w:rPr>
+          <w:rFonts w:ascii="Consolas;Courier New;monospace" w:hAnsi="Consolas;Courier New;monospace"/>
+          <w:color w:val="569CD6"/>
+          <w:sz w:val="21"/>
+          <w:shd w:val="clear" w:color="auto" w:fill="1F1F1F"/>
+        </w:rPr>
+        <w:t xml:space="preserve">, </w:t>
+      </w:r>
+      <w:r>
+        <w:rPr>
+          <w:rFonts w:ascii="Consolas;Courier New;monospace" w:hAnsi="Consolas;Courier New;monospace"/>
+          <w:color w:val="CE9178"/>
+          <w:sz w:val="21"/>
+          <w:shd w:val="clear" w:color="auto" w:fill="1F1F1F"/>
+        </w:rPr>
+        <w:t>'El empleado no existe o está inactivo.'</w:t>
+      </w:r>
+      <w:r>
+        <w:rPr>
+          <w:rFonts w:ascii="Consolas;Courier New;monospace" w:hAnsi="Consolas;Courier New;monospace"/>
+          <w:color w:val="569CD6"/>
+          <w:sz w:val="21"/>
+          <w:shd w:val="clear" w:color="auto" w:fill="1F1F1F"/>
+        </w:rPr>
+        <w:t xml:space="preserve">, </w:t>
+      </w:r>
+      <w:r>
+        <w:rPr>
+          <w:rFonts w:ascii="Consolas;Courier New;monospace" w:hAnsi="Consolas;Courier New;monospace"/>
+          <w:color w:val="B5CEA8"/>
+          <w:sz w:val="21"/>
+          <w:shd w:val="clear" w:color="auto" w:fill="1F1F1F"/>
+        </w:rPr>
+        <w:t>1</w:t>
+      </w:r>
+      <w:r>
+        <w:rPr>
+          <w:rFonts w:ascii="Consolas;Courier New;monospace" w:hAnsi="Consolas;Courier New;monospace"/>
+          <w:color w:val="569CD6"/>
+          <w:sz w:val="21"/>
+          <w:shd w:val="clear" w:color="auto" w:fill="1F1F1F"/>
+        </w:rPr>
+        <w:t>;</w:t>
       </w:r>
     </w:p>
     <w:p>
@@ -9363,7 +9552,25 @@
           <w:sz w:val="21"/>
           <w:shd w:val="clear" w:color="auto" w:fill="1F1F1F"/>
         </w:rPr>
-        <w:t xml:space="preserve">        IF @Monto IS NULL</w:t>
+        <w:t xml:space="preserve">        IF </w:t>
+      </w:r>
+      <w:r>
+        <w:rPr>
+          <w:rFonts w:ascii="Consolas;Courier New;monospace" w:hAnsi="Consolas;Courier New;monospace"/>
+          <w:color w:val="FFFFFF" w:themeColor="background1"/>
+          <w:sz w:val="21"/>
+          <w:shd w:val="clear" w:color="auto" w:fill="1F1F1F"/>
+        </w:rPr>
+        <w:t xml:space="preserve">@Monto </w:t>
+      </w:r>
+      <w:r>
+        <w:rPr>
+          <w:rFonts w:ascii="Consolas;Courier New;monospace" w:hAnsi="Consolas;Courier New;monospace"/>
+          <w:color w:val="569CD6"/>
+          <w:sz w:val="21"/>
+          <w:shd w:val="clear" w:color="auto" w:fill="1F1F1F"/>
+        </w:rPr>
+        <w:t>IS NULL</w:t>
       </w:r>
     </w:p>
     <w:p>
@@ -9387,13 +9594,85 @@
           <w:sz w:val="21"/>
           <w:shd w:val="clear" w:color="auto" w:fill="1F1F1F"/>
         </w:rPr>
-        <w:t xml:space="preserve">            SELECT @Monto = Sueldo FROM Empleados WHERE </w:t>
+        <w:t xml:space="preserve">            SELECT </w:t>
+      </w:r>
+      <w:r>
+        <w:rPr>
+          <w:rFonts w:ascii="Consolas;Courier New;monospace" w:hAnsi="Consolas;Courier New;monospace"/>
+          <w:color w:val="FFFFFF" w:themeColor="background1"/>
+          <w:sz w:val="21"/>
+          <w:shd w:val="clear" w:color="auto" w:fill="1F1F1F"/>
+        </w:rPr>
+        <w:t xml:space="preserve">@Monto </w:t>
+      </w:r>
+      <w:r>
+        <w:rPr>
+          <w:rFonts w:ascii="Consolas;Courier New;monospace" w:hAnsi="Consolas;Courier New;monospace"/>
+          <w:color w:val="569CD6"/>
+          <w:sz w:val="21"/>
+          <w:shd w:val="clear" w:color="auto" w:fill="1F1F1F"/>
+        </w:rPr>
+        <w:t xml:space="preserve">= </w:t>
+      </w:r>
+      <w:r>
+        <w:rPr>
+          <w:rFonts w:ascii="Consolas;Courier New;monospace" w:hAnsi="Consolas;Courier New;monospace"/>
+          <w:color w:val="FFFFFF" w:themeColor="background1"/>
+          <w:sz w:val="21"/>
+          <w:shd w:val="clear" w:color="auto" w:fill="1F1F1F"/>
+        </w:rPr>
+        <w:t>Sueldo</w:t>
+      </w:r>
+      <w:r>
+        <w:rPr>
+          <w:rFonts w:ascii="Consolas;Courier New;monospace" w:hAnsi="Consolas;Courier New;monospace"/>
+          <w:color w:val="569CD6"/>
+          <w:sz w:val="21"/>
+          <w:shd w:val="clear" w:color="auto" w:fill="1F1F1F"/>
+        </w:rPr>
+        <w:t xml:space="preserve"> FROM </w:t>
+      </w:r>
+      <w:r>
+        <w:rPr>
+          <w:rFonts w:ascii="Consolas;Courier New;monospace" w:hAnsi="Consolas;Courier New;monospace"/>
+          <w:color w:val="FFFFFF" w:themeColor="background1"/>
+          <w:sz w:val="21"/>
+          <w:shd w:val="clear" w:color="auto" w:fill="1F1F1F"/>
+        </w:rPr>
+        <w:t>Empleados</w:t>
+      </w:r>
+      <w:r>
+        <w:rPr>
+          <w:rFonts w:ascii="Consolas;Courier New;monospace" w:hAnsi="Consolas;Courier New;monospace"/>
+          <w:color w:val="569CD6"/>
+          <w:sz w:val="21"/>
+          <w:shd w:val="clear" w:color="auto" w:fill="1F1F1F"/>
+        </w:rPr>
+        <w:t xml:space="preserve"> </w:t>
+      </w:r>
+      <w:r>
+        <w:rPr>
+          <w:rFonts w:ascii="Consolas;Courier New;monospace" w:hAnsi="Consolas;Courier New;monospace"/>
+          <w:color w:val="569CD6"/>
+          <w:sz w:val="21"/>
+          <w:shd w:val="clear" w:color="auto" w:fill="1F1F1F"/>
+        </w:rPr>
+        <w:t>WHERE</w:t>
+      </w:r>
+      <w:r>
+        <w:rPr>
+          <w:rFonts w:ascii="Consolas;Courier New;monospace" w:hAnsi="Consolas;Courier New;monospace"/>
+          <w:color w:val="FFFFFF" w:themeColor="background1"/>
+          <w:sz w:val="21"/>
+          <w:shd w:val="clear" w:color="auto" w:fill="1F1F1F"/>
+        </w:rPr>
+        <w:t xml:space="preserve"> </w:t>
       </w:r>
       <w:proofErr w:type="spellStart"/>
       <w:r>
         <w:rPr>
           <w:rFonts w:ascii="Consolas;Courier New;monospace" w:hAnsi="Consolas;Courier New;monospace"/>
-          <w:color w:val="569CD6"/>
+          <w:color w:val="FFFFFF" w:themeColor="background1"/>
           <w:sz w:val="21"/>
           <w:shd w:val="clear" w:color="auto" w:fill="1F1F1F"/>
         </w:rPr>
@@ -9403,11 +9682,38 @@
       <w:r>
         <w:rPr>
           <w:rFonts w:ascii="Consolas;Courier New;monospace" w:hAnsi="Consolas;Courier New;monospace"/>
-          <w:color w:val="569CD6"/>
-          <w:sz w:val="21"/>
-          <w:shd w:val="clear" w:color="auto" w:fill="1F1F1F"/>
-        </w:rPr>
-        <w:t xml:space="preserve"> = @IdEmpleado;</w:t>
+          <w:color w:val="FFFFFF" w:themeColor="background1"/>
+          <w:sz w:val="21"/>
+          <w:shd w:val="clear" w:color="auto" w:fill="1F1F1F"/>
+        </w:rPr>
+        <w:t xml:space="preserve"> </w:t>
+      </w:r>
+      <w:r>
+        <w:rPr>
+          <w:rFonts w:ascii="Consolas;Courier New;monospace" w:hAnsi="Consolas;Courier New;monospace"/>
+          <w:color w:val="569CD6"/>
+          <w:sz w:val="21"/>
+          <w:shd w:val="clear" w:color="auto" w:fill="1F1F1F"/>
+        </w:rPr>
+        <w:t xml:space="preserve">= </w:t>
+      </w:r>
+      <w:r>
+        <w:rPr>
+          <w:rFonts w:ascii="Consolas;Courier New;monospace" w:hAnsi="Consolas;Courier New;monospace"/>
+          <w:color w:val="FFFFFF" w:themeColor="background1"/>
+          <w:sz w:val="21"/>
+          <w:shd w:val="clear" w:color="auto" w:fill="1F1F1F"/>
+        </w:rPr>
+        <w:t>@IdEmpleado</w:t>
+      </w:r>
+      <w:r>
+        <w:rPr>
+          <w:rFonts w:ascii="Consolas;Courier New;monospace" w:hAnsi="Consolas;Courier New;monospace"/>
+          <w:color w:val="569CD6"/>
+          <w:sz w:val="21"/>
+          <w:shd w:val="clear" w:color="auto" w:fill="1F1F1F"/>
+        </w:rPr>
+        <w:t>;</w:t>
       </w:r>
     </w:p>
     <w:p>
@@ -9446,7 +9752,52 @@
           <w:sz w:val="21"/>
           <w:shd w:val="clear" w:color="auto" w:fill="1F1F1F"/>
         </w:rPr>
-        <w:t xml:space="preserve">        IF @Monto IS NULL OR @Monto &lt;= 0</w:t>
+        <w:t xml:space="preserve">        IF </w:t>
+      </w:r>
+      <w:r>
+        <w:rPr>
+          <w:rFonts w:ascii="Consolas;Courier New;monospace" w:hAnsi="Consolas;Courier New;monospace"/>
+          <w:color w:val="FFFFFF" w:themeColor="background1"/>
+          <w:sz w:val="21"/>
+          <w:shd w:val="clear" w:color="auto" w:fill="1F1F1F"/>
+        </w:rPr>
+        <w:t xml:space="preserve">@Monto </w:t>
+      </w:r>
+      <w:r>
+        <w:rPr>
+          <w:rFonts w:ascii="Consolas;Courier New;monospace" w:hAnsi="Consolas;Courier New;monospace"/>
+          <w:color w:val="569CD6"/>
+          <w:sz w:val="21"/>
+          <w:shd w:val="clear" w:color="auto" w:fill="1F1F1F"/>
+        </w:rPr>
+        <w:t xml:space="preserve">IS NULL OR </w:t>
+      </w:r>
+      <w:r>
+        <w:rPr>
+          <w:rFonts w:ascii="Consolas;Courier New;monospace" w:hAnsi="Consolas;Courier New;monospace"/>
+          <w:color w:val="FFFFFF" w:themeColor="background1"/>
+          <w:sz w:val="21"/>
+          <w:shd w:val="clear" w:color="auto" w:fill="1F1F1F"/>
+        </w:rPr>
+        <w:t xml:space="preserve">@Monto </w:t>
+      </w:r>
+      <w:r>
+        <w:rPr>
+          <w:rFonts w:ascii="Consolas;Courier New;monospace" w:hAnsi="Consolas;Courier New;monospace"/>
+          <w:color w:val="569CD6"/>
+          <w:sz w:val="21"/>
+          <w:shd w:val="clear" w:color="auto" w:fill="1F1F1F"/>
+        </w:rPr>
+        <w:t xml:space="preserve">&lt;= </w:t>
+      </w:r>
+      <w:r>
+        <w:rPr>
+          <w:rFonts w:ascii="Consolas;Courier New;monospace" w:hAnsi="Consolas;Courier New;monospace"/>
+          <w:color w:val="B5CEA8"/>
+          <w:sz w:val="21"/>
+          <w:shd w:val="clear" w:color="auto" w:fill="1F1F1F"/>
+        </w:rPr>
+        <w:t>0</w:t>
       </w:r>
     </w:p>
     <w:p>
@@ -9470,7 +9821,61 @@
           <w:sz w:val="21"/>
           <w:shd w:val="clear" w:color="auto" w:fill="1F1F1F"/>
         </w:rPr>
-        <w:t xml:space="preserve">            THROW 53002, 'Monto de pago inválido.', 1;</w:t>
+        <w:t xml:space="preserve">            THROW </w:t>
+      </w:r>
+      <w:r>
+        <w:rPr>
+          <w:rFonts w:ascii="Consolas;Courier New;monospace" w:hAnsi="Consolas;Courier New;monospace"/>
+          <w:color w:val="B5CEA8"/>
+          <w:sz w:val="21"/>
+          <w:shd w:val="clear" w:color="auto" w:fill="1F1F1F"/>
+        </w:rPr>
+        <w:t>53002</w:t>
+      </w:r>
+      <w:r>
+        <w:rPr>
+          <w:rFonts w:ascii="Consolas;Courier New;monospace" w:hAnsi="Consolas;Courier New;monospace"/>
+          <w:color w:val="569CD6"/>
+          <w:sz w:val="21"/>
+          <w:shd w:val="clear" w:color="auto" w:fill="1F1F1F"/>
+        </w:rPr>
+        <w:t xml:space="preserve">, </w:t>
+      </w:r>
+      <w:r>
+        <w:rPr>
+          <w:rFonts w:ascii="Consolas;Courier New;monospace" w:hAnsi="Consolas;Courier New;monospace"/>
+          <w:color w:val="CE9178"/>
+          <w:sz w:val="21"/>
+          <w:shd w:val="clear" w:color="auto" w:fill="1F1F1F"/>
+        </w:rPr>
+        <w:t>'Monto de pago inválido.'</w:t>
+      </w:r>
+      <w:r>
+        <w:rPr>
+          <w:rFonts w:ascii="Consolas;Courier New;monospace" w:hAnsi="Consolas;Courier New;monospace"/>
+          <w:color w:val="569CD6"/>
+          <w:sz w:val="21"/>
+          <w:shd w:val="clear" w:color="auto" w:fill="1F1F1F"/>
+        </w:rPr>
+        <w:t xml:space="preserve">, </w:t>
+      </w:r>
+      <w:r>
+        <w:rPr>
+          <w:rFonts w:ascii="Consolas;Courier New;monospace" w:hAnsi="Consolas;Courier New;monospace"/>
+          <w:color w:val="B5CEA8"/>
+          <w:sz w:val="21"/>
+          <w:shd w:val="clear" w:color="auto" w:fill="1F1F1F"/>
+        </w:rPr>
+        <w:t>1</w:t>
+      </w:r>
+      <w:r>
+        <w:rPr>
+          <w:rFonts w:ascii="Consolas;Courier New;monospace" w:hAnsi="Consolas;Courier New;monospace"/>
+          <w:color w:val="569CD6"/>
+          <w:sz w:val="21"/>
+          <w:shd w:val="clear" w:color="auto" w:fill="1F1F1F"/>
+        </w:rPr>
+        <w:t>;</w:t>
       </w:r>
     </w:p>
     <w:p>
@@ -9539,7 +9944,7 @@
       <w:r>
         <w:rPr>
           <w:rFonts w:ascii="Consolas;Courier New;monospace" w:hAnsi="Consolas;Courier New;monospace"/>
-          <w:color w:val="569CD6"/>
+          <w:color w:val="FFFFFF" w:themeColor="background1"/>
           <w:sz w:val="21"/>
           <w:shd w:val="clear" w:color="auto" w:fill="1F1F1F"/>
         </w:rPr>
@@ -9549,7 +9954,7 @@
       <w:r>
         <w:rPr>
           <w:rFonts w:ascii="Consolas;Courier New;monospace" w:hAnsi="Consolas;Courier New;monospace"/>
-          <w:color w:val="569CD6"/>
+          <w:color w:val="FFFFFF" w:themeColor="background1"/>
           <w:sz w:val="21"/>
           <w:shd w:val="clear" w:color="auto" w:fill="1F1F1F"/>
         </w:rPr>
@@ -9559,7 +9964,7 @@
       <w:r>
         <w:rPr>
           <w:rFonts w:ascii="Consolas;Courier New;monospace" w:hAnsi="Consolas;Courier New;monospace"/>
-          <w:color w:val="569CD6"/>
+          <w:color w:val="FFFFFF" w:themeColor="background1"/>
           <w:sz w:val="21"/>
           <w:shd w:val="clear" w:color="auto" w:fill="1F1F1F"/>
         </w:rPr>
@@ -9569,7 +9974,7 @@
       <w:r>
         <w:rPr>
           <w:rFonts w:ascii="Consolas;Courier New;monospace" w:hAnsi="Consolas;Courier New;monospace"/>
-          <w:color w:val="569CD6"/>
+          <w:color w:val="FFFFFF" w:themeColor="background1"/>
           <w:sz w:val="21"/>
           <w:shd w:val="clear" w:color="auto" w:fill="1F1F1F"/>
         </w:rPr>
@@ -9579,7 +9984,7 @@
       <w:r>
         <w:rPr>
           <w:rFonts w:ascii="Consolas;Courier New;monospace" w:hAnsi="Consolas;Courier New;monospace"/>
-          <w:color w:val="569CD6"/>
+          <w:color w:val="FFFFFF" w:themeColor="background1"/>
           <w:sz w:val="21"/>
           <w:shd w:val="clear" w:color="auto" w:fill="1F1F1F"/>
         </w:rPr>
@@ -9589,7 +9994,7 @@
       <w:r>
         <w:rPr>
           <w:rFonts w:ascii="Consolas;Courier New;monospace" w:hAnsi="Consolas;Courier New;monospace"/>
-          <w:color w:val="569CD6"/>
+          <w:color w:val="FFFFFF" w:themeColor="background1"/>
           <w:sz w:val="21"/>
           <w:shd w:val="clear" w:color="auto" w:fill="1F1F1F"/>
         </w:rPr>
@@ -9599,7 +10004,7 @@
       <w:r>
         <w:rPr>
           <w:rFonts w:ascii="Consolas;Courier New;monospace" w:hAnsi="Consolas;Courier New;monospace"/>
-          <w:color w:val="569CD6"/>
+          <w:color w:val="FFFFFF" w:themeColor="background1"/>
           <w:sz w:val="21"/>
           <w:shd w:val="clear" w:color="auto" w:fill="1F1F1F"/>
         </w:rPr>
@@ -9609,7 +10014,7 @@
       <w:r>
         <w:rPr>
           <w:rFonts w:ascii="Consolas;Courier New;monospace" w:hAnsi="Consolas;Courier New;monospace"/>
-          <w:color w:val="569CD6"/>
+          <w:color w:val="FFFFFF" w:themeColor="background1"/>
           <w:sz w:val="21"/>
           <w:shd w:val="clear" w:color="auto" w:fill="1F1F1F"/>
         </w:rPr>
@@ -9637,7 +10042,34 @@
           <w:sz w:val="21"/>
           <w:shd w:val="clear" w:color="auto" w:fill="1F1F1F"/>
         </w:rPr>
-        <w:t xml:space="preserve">        VALUES (@IdEmpleado, @IdFormaPago, @FechaPago, @Monto);</w:t>
+        <w:t xml:space="preserve">        </w:t>
+      </w:r>
+      <w:r>
+        <w:rPr>
+          <w:rFonts w:ascii="Consolas;Courier New;monospace" w:hAnsi="Consolas;Courier New;monospace"/>
+          <w:color w:val="569CD6"/>
+          <w:sz w:val="21"/>
+          <w:shd w:val="clear" w:color="auto" w:fill="1F1F1F"/>
+        </w:rPr>
+        <w:t>VALUES</w:t>
+      </w:r>
+      <w:r>
+        <w:rPr>
+          <w:rFonts w:ascii="Consolas;Courier New;monospace" w:hAnsi="Consolas;Courier New;monospace"/>
+          <w:color w:val="FFFFFF" w:themeColor="background1"/>
+          <w:sz w:val="21"/>
+          <w:shd w:val="clear" w:color="auto" w:fill="1F1F1F"/>
+        </w:rPr>
+        <w:t xml:space="preserve"> (@IdEmpleado, @IdFormaPago, @FechaPago, @Monto)</w:t>
+      </w:r>
+      <w:r>
+        <w:rPr>
+          <w:rFonts w:ascii="Consolas;Courier New;monospace" w:hAnsi="Consolas;Courier New;monospace"/>
+          <w:color w:val="569CD6"/>
+          <w:sz w:val="21"/>
+          <w:shd w:val="clear" w:color="auto" w:fill="1F1F1F"/>
+        </w:rPr>
+        <w:t>;</w:t>
       </w:r>
     </w:p>
     <w:p>
@@ -9851,7 +10283,25 @@
           <w:sz w:val="21"/>
           <w:shd w:val="clear" w:color="auto" w:fill="1F1F1F"/>
         </w:rPr>
-        <w:t xml:space="preserve">        IF @@TRANCOUNT &gt; 0 ROLLBACK TRANSACTION;</w:t>
+        <w:t xml:space="preserve">        IF </w:t>
+      </w:r>
+      <w:r>
+        <w:rPr>
+          <w:rFonts w:ascii="Consolas;Courier New;monospace" w:hAnsi="Consolas;Courier New;monospace"/>
+          <w:color w:val="DCDCAA"/>
+          <w:sz w:val="21"/>
+          <w:shd w:val="clear" w:color="auto" w:fill="1F1F1F"/>
+        </w:rPr>
+        <w:t>@@TRANCOUNT &gt; 0</w:t>
+      </w:r>
+      <w:r>
+        <w:rPr>
+          <w:rFonts w:ascii="Consolas;Courier New;monospace" w:hAnsi="Consolas;Courier New;monospace"/>
+          <w:color w:val="569CD6"/>
+          <w:sz w:val="21"/>
+          <w:shd w:val="clear" w:color="auto" w:fill="1F1F1F"/>
+        </w:rPr>
+        <w:t xml:space="preserve"> ROLLBACK TRANSACTION;</w:t>
       </w:r>
     </w:p>
     <w:p>
@@ -9928,6 +10378,1243 @@
     </w:p>
     <w:p>
       <w:pPr>
+        <w:pStyle w:val="Ttulo3"/>
+        <w:rPr>
+          <w:lang w:val="es-AR"/>
+        </w:rPr>
+      </w:pPr>
+      <w:r>
+        <w:rPr>
+          <w:lang w:val="es-AR"/>
+        </w:rPr>
+        <w:lastRenderedPageBreak/>
+        <w:t xml:space="preserve">Procedimiento Almacenado </w:t>
+      </w:r>
+      <w:r>
+        <w:rPr>
+          <w:lang w:val="es-AR"/>
+        </w:rPr>
+        <w:t>4</w:t>
+      </w:r>
+      <w:r>
+        <w:rPr>
+          <w:lang w:val="es-AR"/>
+        </w:rPr>
+        <w:t xml:space="preserve">: </w:t>
+      </w:r>
+      <w:proofErr w:type="spellStart"/>
+      <w:r>
+        <w:rPr>
+          <w:lang w:val="es-AR"/>
+        </w:rPr>
+        <w:t>Sp_EliminarProveedor</w:t>
+      </w:r>
+      <w:proofErr w:type="spellEnd"/>
+    </w:p>
+    <w:p>
+      <w:pPr>
+        <w:pStyle w:val="normal1"/>
+        <w:rPr>
+          <w:rStyle w:val="Textoennegrita"/>
+          <w:lang w:val="es-AR"/>
+        </w:rPr>
+      </w:pPr>
+      <w:r>
+        <w:rPr>
+          <w:rStyle w:val="Textoennegrita"/>
+          <w:lang w:val="es-AR"/>
+        </w:rPr>
+        <w:t>Descripción:</w:t>
+      </w:r>
+    </w:p>
+    <w:p>
+      <w:pPr>
+        <w:pStyle w:val="normal1"/>
+        <w:spacing w:line="240" w:lineRule="auto"/>
+        <w:ind w:firstLine="0"/>
+        <w:jc w:val="left"/>
+        <w:rPr>
+          <w:lang w:val="es-AR"/>
+        </w:rPr>
+      </w:pPr>
+      <w:r>
+        <w:rPr>
+          <w:lang w:val="es-AR"/>
+        </w:rPr>
+        <w:t xml:space="preserve">Este procedimiento tiene como finalidad </w:t>
+      </w:r>
+      <w:r>
+        <w:rPr>
+          <w:lang w:val="es-AR"/>
+        </w:rPr>
+        <w:t>eliminar o “desactivar” a un proveedor dependiendo si realizó, al menos, una compra.</w:t>
+      </w:r>
+    </w:p>
+    <w:p>
+      <w:pPr>
+        <w:pStyle w:val="normal1"/>
+        <w:spacing w:line="240" w:lineRule="auto"/>
+        <w:ind w:firstLine="0"/>
+        <w:jc w:val="left"/>
+        <w:rPr>
+          <w:lang w:val="es-AR"/>
+        </w:rPr>
+      </w:pPr>
+      <w:r>
+        <w:rPr>
+          <w:lang w:val="es-AR"/>
+        </w:rPr>
+        <w:t xml:space="preserve">Permite verificar si el proveedor que se envía, por parámetro, existe. Luego, en caso de que exista, busca en la tabla </w:t>
+      </w:r>
+      <w:r>
+        <w:rPr>
+          <w:b/>
+          <w:bCs/>
+          <w:lang w:val="es-AR"/>
+        </w:rPr>
+        <w:t>Compras</w:t>
+      </w:r>
+      <w:r>
+        <w:rPr>
+          <w:lang w:val="es-AR"/>
+        </w:rPr>
+        <w:t xml:space="preserve"> si el dicho proveedor, tiene al menos 1 compra. En ese caso, hace una Eliminación lógica, para mantener el historial.</w:t>
+      </w:r>
+    </w:p>
+    <w:p>
+      <w:pPr>
+        <w:pStyle w:val="normal1"/>
+        <w:spacing w:line="240" w:lineRule="auto"/>
+        <w:ind w:firstLine="0"/>
+        <w:jc w:val="left"/>
+        <w:rPr>
+          <w:lang w:val="es-AR"/>
+        </w:rPr>
+      </w:pPr>
+      <w:r>
+        <w:rPr>
+          <w:lang w:val="es-AR"/>
+        </w:rPr>
+        <w:t>En el caso contrario, la Eliminación es física.</w:t>
+      </w:r>
+      <w:r>
+        <w:rPr>
+          <w:lang w:val="es-AR"/>
+        </w:rPr>
+        <w:br/>
+      </w:r>
+    </w:p>
+    <w:p>
+      <w:pPr>
+        <w:widowControl w:val="0"/>
+        <w:shd w:val="clear" w:color="auto" w:fill="000000" w:themeFill="text1"/>
+        <w:spacing w:line="276" w:lineRule="auto"/>
+        <w:ind w:firstLine="0"/>
+        <w:jc w:val="left"/>
+        <w:rPr>
+          <w:rFonts w:ascii="Consolas;Courier New;monospace" w:hAnsi="Consolas;Courier New;monospace"/>
+          <w:color w:val="569CD6"/>
+          <w:sz w:val="21"/>
+          <w:shd w:val="clear" w:color="auto" w:fill="1F1F1F"/>
+        </w:rPr>
+      </w:pPr>
+      <w:r>
+        <w:rPr>
+          <w:rFonts w:ascii="Consolas;Courier New;monospace" w:hAnsi="Consolas;Courier New;monospace"/>
+          <w:color w:val="569CD6"/>
+          <w:sz w:val="21"/>
+          <w:shd w:val="clear" w:color="auto" w:fill="1F1F1F"/>
+        </w:rPr>
+        <w:t xml:space="preserve">CREATE PROCEDURE </w:t>
+      </w:r>
+      <w:proofErr w:type="spellStart"/>
+      <w:r>
+        <w:rPr>
+          <w:rFonts w:ascii="Consolas;Courier New;monospace" w:hAnsi="Consolas;Courier New;monospace"/>
+          <w:color w:val="569CD6"/>
+          <w:sz w:val="21"/>
+          <w:shd w:val="clear" w:color="auto" w:fill="1F1F1F"/>
+        </w:rPr>
+        <w:t>Sp_EliminarProveedor</w:t>
+      </w:r>
+      <w:proofErr w:type="spellEnd"/>
+    </w:p>
+    <w:p>
+      <w:pPr>
+        <w:widowControl w:val="0"/>
+        <w:shd w:val="clear" w:color="auto" w:fill="000000" w:themeFill="text1"/>
+        <w:spacing w:line="276" w:lineRule="auto"/>
+        <w:ind w:firstLine="0"/>
+        <w:jc w:val="left"/>
+        <w:rPr>
+          <w:rFonts w:ascii="Consolas;Courier New;monospace" w:hAnsi="Consolas;Courier New;monospace"/>
+          <w:color w:val="569CD6"/>
+          <w:sz w:val="21"/>
+          <w:shd w:val="clear" w:color="auto" w:fill="1F1F1F"/>
+        </w:rPr>
+      </w:pPr>
+      <w:r>
+        <w:rPr>
+          <w:rFonts w:ascii="Consolas;Courier New;monospace" w:hAnsi="Consolas;Courier New;monospace"/>
+          <w:color w:val="569CD6"/>
+          <w:sz w:val="21"/>
+          <w:shd w:val="clear" w:color="auto" w:fill="1F1F1F"/>
+        </w:rPr>
+        <w:t xml:space="preserve">    </w:t>
+      </w:r>
+      <w:r>
+        <w:rPr>
+          <w:rFonts w:ascii="Consolas;Courier New;monospace" w:hAnsi="Consolas;Courier New;monospace"/>
+          <w:color w:val="FFFFFF" w:themeColor="background1"/>
+          <w:sz w:val="21"/>
+          <w:shd w:val="clear" w:color="auto" w:fill="1F1F1F"/>
+        </w:rPr>
+        <w:t xml:space="preserve">@IdProveedor </w:t>
+      </w:r>
+      <w:r>
+        <w:rPr>
+          <w:rFonts w:ascii="Consolas;Courier New;monospace" w:hAnsi="Consolas;Courier New;monospace"/>
+          <w:color w:val="569CD6"/>
+          <w:sz w:val="21"/>
+          <w:shd w:val="clear" w:color="auto" w:fill="1F1F1F"/>
+        </w:rPr>
+        <w:t>INT</w:t>
+      </w:r>
+    </w:p>
+    <w:p>
+      <w:pPr>
+        <w:widowControl w:val="0"/>
+        <w:shd w:val="clear" w:color="auto" w:fill="000000" w:themeFill="text1"/>
+        <w:spacing w:line="276" w:lineRule="auto"/>
+        <w:ind w:firstLine="0"/>
+        <w:jc w:val="left"/>
+        <w:rPr>
+          <w:rFonts w:ascii="Consolas;Courier New;monospace" w:hAnsi="Consolas;Courier New;monospace"/>
+          <w:color w:val="569CD6"/>
+          <w:sz w:val="21"/>
+          <w:shd w:val="clear" w:color="auto" w:fill="1F1F1F"/>
+        </w:rPr>
+      </w:pPr>
+      <w:r>
+        <w:rPr>
+          <w:rFonts w:ascii="Consolas;Courier New;monospace" w:hAnsi="Consolas;Courier New;monospace"/>
+          <w:color w:val="569CD6"/>
+          <w:sz w:val="21"/>
+          <w:shd w:val="clear" w:color="auto" w:fill="1F1F1F"/>
+        </w:rPr>
+        <w:t>AS</w:t>
+      </w:r>
+    </w:p>
+    <w:p>
+      <w:pPr>
+        <w:widowControl w:val="0"/>
+        <w:shd w:val="clear" w:color="auto" w:fill="000000" w:themeFill="text1"/>
+        <w:spacing w:line="276" w:lineRule="auto"/>
+        <w:ind w:firstLine="0"/>
+        <w:jc w:val="left"/>
+        <w:rPr>
+          <w:rFonts w:ascii="Consolas;Courier New;monospace" w:hAnsi="Consolas;Courier New;monospace"/>
+          <w:color w:val="569CD6"/>
+          <w:sz w:val="21"/>
+          <w:shd w:val="clear" w:color="auto" w:fill="1F1F1F"/>
+        </w:rPr>
+      </w:pPr>
+      <w:r>
+        <w:rPr>
+          <w:rFonts w:ascii="Consolas;Courier New;monospace" w:hAnsi="Consolas;Courier New;monospace"/>
+          <w:color w:val="569CD6"/>
+          <w:sz w:val="21"/>
+          <w:shd w:val="clear" w:color="auto" w:fill="1F1F1F"/>
+        </w:rPr>
+        <w:t>BEGIN</w:t>
+      </w:r>
+    </w:p>
+    <w:p>
+      <w:pPr>
+        <w:widowControl w:val="0"/>
+        <w:shd w:val="clear" w:color="auto" w:fill="000000" w:themeFill="text1"/>
+        <w:spacing w:line="276" w:lineRule="auto"/>
+        <w:ind w:firstLine="0"/>
+        <w:jc w:val="left"/>
+        <w:rPr>
+          <w:rFonts w:ascii="Consolas;Courier New;monospace" w:hAnsi="Consolas;Courier New;monospace"/>
+          <w:color w:val="569CD6"/>
+          <w:sz w:val="21"/>
+          <w:shd w:val="clear" w:color="auto" w:fill="1F1F1F"/>
+        </w:rPr>
+      </w:pPr>
+      <w:r>
+        <w:rPr>
+          <w:rFonts w:ascii="Consolas;Courier New;monospace" w:hAnsi="Consolas;Courier New;monospace"/>
+          <w:color w:val="569CD6"/>
+          <w:sz w:val="21"/>
+          <w:shd w:val="clear" w:color="auto" w:fill="1F1F1F"/>
+        </w:rPr>
+        <w:t xml:space="preserve">    SET NOCOUNT ON;</w:t>
+      </w:r>
+    </w:p>
+    <w:p>
+      <w:pPr>
+        <w:widowControl w:val="0"/>
+        <w:shd w:val="clear" w:color="auto" w:fill="000000" w:themeFill="text1"/>
+        <w:spacing w:line="276" w:lineRule="auto"/>
+        <w:ind w:firstLine="0"/>
+        <w:jc w:val="left"/>
+        <w:rPr>
+          <w:rFonts w:ascii="Consolas;Courier New;monospace" w:hAnsi="Consolas;Courier New;monospace"/>
+          <w:color w:val="569CD6"/>
+          <w:sz w:val="21"/>
+          <w:shd w:val="clear" w:color="auto" w:fill="1F1F1F"/>
+        </w:rPr>
+      </w:pPr>
+    </w:p>
+    <w:p>
+      <w:pPr>
+        <w:widowControl w:val="0"/>
+        <w:shd w:val="clear" w:color="auto" w:fill="000000" w:themeFill="text1"/>
+        <w:spacing w:line="276" w:lineRule="auto"/>
+        <w:ind w:firstLine="0"/>
+        <w:jc w:val="left"/>
+        <w:rPr>
+          <w:rFonts w:ascii="Consolas;Courier New;monospace" w:hAnsi="Consolas;Courier New;monospace"/>
+          <w:color w:val="569CD6"/>
+          <w:sz w:val="21"/>
+          <w:shd w:val="clear" w:color="auto" w:fill="1F1F1F"/>
+        </w:rPr>
+      </w:pPr>
+      <w:r>
+        <w:rPr>
+          <w:rFonts w:ascii="Consolas;Courier New;monospace" w:hAnsi="Consolas;Courier New;monospace"/>
+          <w:color w:val="569CD6"/>
+          <w:sz w:val="21"/>
+          <w:shd w:val="clear" w:color="auto" w:fill="1F1F1F"/>
+        </w:rPr>
+        <w:t xml:space="preserve">    BEGIN TRY</w:t>
+      </w:r>
+    </w:p>
+    <w:p>
+      <w:pPr>
+        <w:widowControl w:val="0"/>
+        <w:shd w:val="clear" w:color="auto" w:fill="000000" w:themeFill="text1"/>
+        <w:spacing w:line="276" w:lineRule="auto"/>
+        <w:ind w:firstLine="0"/>
+        <w:jc w:val="left"/>
+        <w:rPr>
+          <w:rFonts w:ascii="Consolas;Courier New;monospace" w:hAnsi="Consolas;Courier New;monospace"/>
+          <w:color w:val="569CD6"/>
+          <w:sz w:val="21"/>
+          <w:shd w:val="clear" w:color="auto" w:fill="1F1F1F"/>
+        </w:rPr>
+      </w:pPr>
+      <w:r>
+        <w:rPr>
+          <w:rFonts w:ascii="Consolas;Courier New;monospace" w:hAnsi="Consolas;Courier New;monospace"/>
+          <w:color w:val="569CD6"/>
+          <w:sz w:val="21"/>
+          <w:shd w:val="clear" w:color="auto" w:fill="1F1F1F"/>
+        </w:rPr>
+        <w:t xml:space="preserve">        BEGIN TRANSACTION;</w:t>
+      </w:r>
+    </w:p>
+    <w:p>
+      <w:pPr>
+        <w:widowControl w:val="0"/>
+        <w:shd w:val="clear" w:color="auto" w:fill="000000" w:themeFill="text1"/>
+        <w:spacing w:line="276" w:lineRule="auto"/>
+        <w:ind w:firstLine="0"/>
+        <w:jc w:val="left"/>
+        <w:rPr>
+          <w:rFonts w:ascii="Consolas;Courier New;monospace" w:hAnsi="Consolas;Courier New;monospace"/>
+          <w:color w:val="569CD6"/>
+          <w:sz w:val="21"/>
+          <w:shd w:val="clear" w:color="auto" w:fill="1F1F1F"/>
+        </w:rPr>
+      </w:pPr>
+    </w:p>
+    <w:p>
+      <w:pPr>
+        <w:widowControl w:val="0"/>
+        <w:shd w:val="clear" w:color="auto" w:fill="000000" w:themeFill="text1"/>
+        <w:spacing w:line="276" w:lineRule="auto"/>
+        <w:ind w:firstLine="0"/>
+        <w:jc w:val="left"/>
+        <w:rPr>
+          <w:rFonts w:ascii="Consolas;Courier New;monospace" w:hAnsi="Consolas;Courier New;monospace"/>
+          <w:color w:val="569CD6"/>
+          <w:sz w:val="21"/>
+          <w:shd w:val="clear" w:color="auto" w:fill="1F1F1F"/>
+        </w:rPr>
+      </w:pPr>
+      <w:r>
+        <w:rPr>
+          <w:rFonts w:ascii="Consolas;Courier New;monospace" w:hAnsi="Consolas;Courier New;monospace"/>
+          <w:color w:val="569CD6"/>
+          <w:sz w:val="21"/>
+          <w:shd w:val="clear" w:color="auto" w:fill="1F1F1F"/>
+        </w:rPr>
+        <w:t xml:space="preserve">        IF NOT EXISTS (SELECT 1 FROM </w:t>
+      </w:r>
+      <w:r>
+        <w:rPr>
+          <w:rFonts w:ascii="Consolas;Courier New;monospace" w:hAnsi="Consolas;Courier New;monospace"/>
+          <w:color w:val="FFFFFF" w:themeColor="background1"/>
+          <w:sz w:val="21"/>
+          <w:shd w:val="clear" w:color="auto" w:fill="1F1F1F"/>
+        </w:rPr>
+        <w:t>Proveedores</w:t>
+      </w:r>
+      <w:r>
+        <w:rPr>
+          <w:rFonts w:ascii="Consolas;Courier New;monospace" w:hAnsi="Consolas;Courier New;monospace"/>
+          <w:color w:val="569CD6"/>
+          <w:sz w:val="21"/>
+          <w:shd w:val="clear" w:color="auto" w:fill="1F1F1F"/>
+        </w:rPr>
+        <w:t xml:space="preserve"> WHERE </w:t>
+      </w:r>
+      <w:proofErr w:type="spellStart"/>
+      <w:r>
+        <w:rPr>
+          <w:rFonts w:ascii="Consolas;Courier New;monospace" w:hAnsi="Consolas;Courier New;monospace"/>
+          <w:color w:val="FFFFFF" w:themeColor="background1"/>
+          <w:sz w:val="21"/>
+          <w:shd w:val="clear" w:color="auto" w:fill="1F1F1F"/>
+        </w:rPr>
+        <w:t>IDProveedor</w:t>
+      </w:r>
+      <w:proofErr w:type="spellEnd"/>
+      <w:r>
+        <w:rPr>
+          <w:rFonts w:ascii="Consolas;Courier New;monospace" w:hAnsi="Consolas;Courier New;monospace"/>
+          <w:color w:val="569CD6"/>
+          <w:sz w:val="21"/>
+          <w:shd w:val="clear" w:color="auto" w:fill="1F1F1F"/>
+        </w:rPr>
+        <w:t xml:space="preserve"> = </w:t>
+      </w:r>
+      <w:r>
+        <w:rPr>
+          <w:rFonts w:ascii="Consolas;Courier New;monospace" w:hAnsi="Consolas;Courier New;monospace"/>
+          <w:color w:val="FFFFFF" w:themeColor="background1"/>
+          <w:sz w:val="21"/>
+          <w:shd w:val="clear" w:color="auto" w:fill="1F1F1F"/>
+        </w:rPr>
+        <w:t>@IdProveedor</w:t>
+      </w:r>
+      <w:r>
+        <w:rPr>
+          <w:rFonts w:ascii="Consolas;Courier New;monospace" w:hAnsi="Consolas;Courier New;monospace"/>
+          <w:color w:val="569CD6"/>
+          <w:sz w:val="21"/>
+          <w:shd w:val="clear" w:color="auto" w:fill="1F1F1F"/>
+        </w:rPr>
+        <w:t>)</w:t>
+      </w:r>
+    </w:p>
+    <w:p>
+      <w:pPr>
+        <w:widowControl w:val="0"/>
+        <w:shd w:val="clear" w:color="auto" w:fill="000000" w:themeFill="text1"/>
+        <w:spacing w:line="276" w:lineRule="auto"/>
+        <w:ind w:firstLine="0"/>
+        <w:jc w:val="left"/>
+        <w:rPr>
+          <w:rFonts w:ascii="Consolas;Courier New;monospace" w:hAnsi="Consolas;Courier New;monospace"/>
+          <w:color w:val="569CD6"/>
+          <w:sz w:val="21"/>
+          <w:shd w:val="clear" w:color="auto" w:fill="1F1F1F"/>
+        </w:rPr>
+      </w:pPr>
+      <w:r>
+        <w:rPr>
+          <w:rFonts w:ascii="Consolas;Courier New;monospace" w:hAnsi="Consolas;Courier New;monospace"/>
+          <w:color w:val="569CD6"/>
+          <w:sz w:val="21"/>
+          <w:shd w:val="clear" w:color="auto" w:fill="1F1F1F"/>
+        </w:rPr>
+        <w:t xml:space="preserve">          THROW </w:t>
+      </w:r>
+      <w:r>
+        <w:rPr>
+          <w:rFonts w:ascii="Consolas;Courier New;monospace" w:hAnsi="Consolas;Courier New;monospace"/>
+          <w:color w:val="92D050"/>
+          <w:sz w:val="21"/>
+          <w:shd w:val="clear" w:color="auto" w:fill="1F1F1F"/>
+        </w:rPr>
+        <w:t>50001</w:t>
+      </w:r>
+      <w:r>
+        <w:rPr>
+          <w:rFonts w:ascii="Consolas;Courier New;monospace" w:hAnsi="Consolas;Courier New;monospace"/>
+          <w:color w:val="569CD6"/>
+          <w:sz w:val="21"/>
+          <w:shd w:val="clear" w:color="auto" w:fill="1F1F1F"/>
+        </w:rPr>
+        <w:t xml:space="preserve">, </w:t>
+      </w:r>
+      <w:r>
+        <w:rPr>
+          <w:rFonts w:ascii="Consolas;Courier New;monospace" w:hAnsi="Consolas;Courier New;monospace"/>
+          <w:color w:val="F79646" w:themeColor="accent6"/>
+          <w:sz w:val="21"/>
+          <w:shd w:val="clear" w:color="auto" w:fill="1F1F1F"/>
+        </w:rPr>
+        <w:t>'El proveedor especificado no existe.'</w:t>
+      </w:r>
+      <w:r>
+        <w:rPr>
+          <w:rFonts w:ascii="Consolas;Courier New;monospace" w:hAnsi="Consolas;Courier New;monospace"/>
+          <w:color w:val="569CD6"/>
+          <w:sz w:val="21"/>
+          <w:shd w:val="clear" w:color="auto" w:fill="1F1F1F"/>
+        </w:rPr>
+        <w:t>, 1;</w:t>
+      </w:r>
+    </w:p>
+    <w:p>
+      <w:pPr>
+        <w:widowControl w:val="0"/>
+        <w:shd w:val="clear" w:color="auto" w:fill="000000" w:themeFill="text1"/>
+        <w:spacing w:line="276" w:lineRule="auto"/>
+        <w:ind w:firstLine="0"/>
+        <w:jc w:val="left"/>
+        <w:rPr>
+          <w:rFonts w:ascii="Consolas;Courier New;monospace" w:hAnsi="Consolas;Courier New;monospace"/>
+          <w:color w:val="569CD6"/>
+          <w:sz w:val="21"/>
+          <w:shd w:val="clear" w:color="auto" w:fill="1F1F1F"/>
+        </w:rPr>
+      </w:pPr>
+      <w:r>
+        <w:rPr>
+          <w:rFonts w:ascii="Consolas;Courier New;monospace" w:hAnsi="Consolas;Courier New;monospace"/>
+          <w:color w:val="569CD6"/>
+          <w:sz w:val="21"/>
+          <w:shd w:val="clear" w:color="auto" w:fill="1F1F1F"/>
+        </w:rPr>
+        <w:t xml:space="preserve">       </w:t>
+      </w:r>
+    </w:p>
+    <w:p>
+      <w:pPr>
+        <w:widowControl w:val="0"/>
+        <w:shd w:val="clear" w:color="auto" w:fill="000000" w:themeFill="text1"/>
+        <w:spacing w:line="276" w:lineRule="auto"/>
+        <w:ind w:firstLine="0"/>
+        <w:jc w:val="left"/>
+        <w:rPr>
+          <w:rFonts w:ascii="Consolas;Courier New;monospace" w:hAnsi="Consolas;Courier New;monospace"/>
+          <w:color w:val="569CD6"/>
+          <w:sz w:val="21"/>
+          <w:shd w:val="clear" w:color="auto" w:fill="1F1F1F"/>
+        </w:rPr>
+      </w:pPr>
+      <w:r>
+        <w:rPr>
+          <w:rFonts w:ascii="Consolas;Courier New;monospace" w:hAnsi="Consolas;Courier New;monospace"/>
+          <w:color w:val="569CD6"/>
+          <w:sz w:val="21"/>
+          <w:shd w:val="clear" w:color="auto" w:fill="1F1F1F"/>
+        </w:rPr>
+        <w:t xml:space="preserve">       IF EXISTS (SELECT 1 FROM Compras WHERE </w:t>
+      </w:r>
+      <w:proofErr w:type="spellStart"/>
+      <w:r>
+        <w:rPr>
+          <w:rFonts w:ascii="Consolas;Courier New;monospace" w:hAnsi="Consolas;Courier New;monospace"/>
+          <w:color w:val="FFFFFF" w:themeColor="background1"/>
+          <w:sz w:val="21"/>
+          <w:shd w:val="clear" w:color="auto" w:fill="1F1F1F"/>
+        </w:rPr>
+        <w:t>IDProveedor</w:t>
+      </w:r>
+      <w:proofErr w:type="spellEnd"/>
+      <w:r>
+        <w:rPr>
+          <w:rFonts w:ascii="Consolas;Courier New;monospace" w:hAnsi="Consolas;Courier New;monospace"/>
+          <w:color w:val="569CD6"/>
+          <w:sz w:val="21"/>
+          <w:shd w:val="clear" w:color="auto" w:fill="1F1F1F"/>
+        </w:rPr>
+        <w:t xml:space="preserve"> = </w:t>
+      </w:r>
+      <w:r>
+        <w:rPr>
+          <w:rFonts w:ascii="Consolas;Courier New;monospace" w:hAnsi="Consolas;Courier New;monospace"/>
+          <w:color w:val="FFFFFF" w:themeColor="background1"/>
+          <w:sz w:val="21"/>
+          <w:shd w:val="clear" w:color="auto" w:fill="1F1F1F"/>
+        </w:rPr>
+        <w:t>@IdProveedor</w:t>
+      </w:r>
+      <w:r>
+        <w:rPr>
+          <w:rFonts w:ascii="Consolas;Courier New;monospace" w:hAnsi="Consolas;Courier New;monospace"/>
+          <w:color w:val="569CD6"/>
+          <w:sz w:val="21"/>
+          <w:shd w:val="clear" w:color="auto" w:fill="1F1F1F"/>
+        </w:rPr>
+        <w:t>)</w:t>
+      </w:r>
+    </w:p>
+    <w:p>
+      <w:pPr>
+        <w:widowControl w:val="0"/>
+        <w:shd w:val="clear" w:color="auto" w:fill="000000" w:themeFill="text1"/>
+        <w:spacing w:line="276" w:lineRule="auto"/>
+        <w:ind w:firstLine="0"/>
+        <w:jc w:val="left"/>
+        <w:rPr>
+          <w:rFonts w:ascii="Consolas;Courier New;monospace" w:hAnsi="Consolas;Courier New;monospace"/>
+          <w:color w:val="569CD6"/>
+          <w:sz w:val="21"/>
+          <w:shd w:val="clear" w:color="auto" w:fill="1F1F1F"/>
+        </w:rPr>
+      </w:pPr>
+      <w:r>
+        <w:rPr>
+          <w:rFonts w:ascii="Consolas;Courier New;monospace" w:hAnsi="Consolas;Courier New;monospace"/>
+          <w:color w:val="569CD6"/>
+          <w:sz w:val="21"/>
+          <w:shd w:val="clear" w:color="auto" w:fill="1F1F1F"/>
+        </w:rPr>
+        <w:t xml:space="preserve">        BEGIN</w:t>
+      </w:r>
+    </w:p>
+    <w:p>
+      <w:pPr>
+        <w:widowControl w:val="0"/>
+        <w:shd w:val="clear" w:color="auto" w:fill="000000" w:themeFill="text1"/>
+        <w:spacing w:line="276" w:lineRule="auto"/>
+        <w:ind w:firstLine="0"/>
+        <w:jc w:val="left"/>
+        <w:rPr>
+          <w:rFonts w:ascii="Consolas;Courier New;monospace" w:hAnsi="Consolas;Courier New;monospace"/>
+          <w:color w:val="569CD6"/>
+          <w:sz w:val="21"/>
+          <w:shd w:val="clear" w:color="auto" w:fill="1F1F1F"/>
+        </w:rPr>
+      </w:pPr>
+    </w:p>
+    <w:p>
+      <w:pPr>
+        <w:widowControl w:val="0"/>
+        <w:shd w:val="clear" w:color="auto" w:fill="000000" w:themeFill="text1"/>
+        <w:spacing w:line="276" w:lineRule="auto"/>
+        <w:ind w:firstLine="0"/>
+        <w:jc w:val="left"/>
+        <w:rPr>
+          <w:rFonts w:ascii="Consolas;Courier New;monospace" w:hAnsi="Consolas;Courier New;monospace"/>
+          <w:color w:val="569CD6"/>
+          <w:sz w:val="21"/>
+          <w:shd w:val="clear" w:color="auto" w:fill="1F1F1F"/>
+        </w:rPr>
+      </w:pPr>
+      <w:r>
+        <w:rPr>
+          <w:rFonts w:ascii="Consolas;Courier New;monospace" w:hAnsi="Consolas;Courier New;monospace"/>
+          <w:color w:val="569CD6"/>
+          <w:sz w:val="21"/>
+          <w:shd w:val="clear" w:color="auto" w:fill="1F1F1F"/>
+        </w:rPr>
+        <w:t xml:space="preserve">            UPDATE Proveedores</w:t>
+      </w:r>
+    </w:p>
+    <w:p>
+      <w:pPr>
+        <w:widowControl w:val="0"/>
+        <w:shd w:val="clear" w:color="auto" w:fill="000000" w:themeFill="text1"/>
+        <w:spacing w:line="276" w:lineRule="auto"/>
+        <w:ind w:firstLine="0"/>
+        <w:jc w:val="left"/>
+        <w:rPr>
+          <w:rFonts w:ascii="Consolas;Courier New;monospace" w:hAnsi="Consolas;Courier New;monospace"/>
+          <w:color w:val="569CD6"/>
+          <w:sz w:val="21"/>
+          <w:shd w:val="clear" w:color="auto" w:fill="1F1F1F"/>
+        </w:rPr>
+      </w:pPr>
+      <w:r>
+        <w:rPr>
+          <w:rFonts w:ascii="Consolas;Courier New;monospace" w:hAnsi="Consolas;Courier New;monospace"/>
+          <w:color w:val="569CD6"/>
+          <w:sz w:val="21"/>
+          <w:shd w:val="clear" w:color="auto" w:fill="1F1F1F"/>
+        </w:rPr>
+        <w:t xml:space="preserve">            SET Activo = 0,</w:t>
+      </w:r>
+    </w:p>
+    <w:p>
+      <w:pPr>
+        <w:widowControl w:val="0"/>
+        <w:shd w:val="clear" w:color="auto" w:fill="000000" w:themeFill="text1"/>
+        <w:spacing w:line="276" w:lineRule="auto"/>
+        <w:ind w:firstLine="0"/>
+        <w:jc w:val="left"/>
+        <w:rPr>
+          <w:rFonts w:ascii="Consolas;Courier New;monospace" w:hAnsi="Consolas;Courier New;monospace"/>
+          <w:color w:val="569CD6"/>
+          <w:sz w:val="21"/>
+          <w:shd w:val="clear" w:color="auto" w:fill="1F1F1F"/>
+        </w:rPr>
+      </w:pPr>
+      <w:r>
+        <w:rPr>
+          <w:rFonts w:ascii="Consolas;Courier New;monospace" w:hAnsi="Consolas;Courier New;monospace"/>
+          <w:color w:val="569CD6"/>
+          <w:sz w:val="21"/>
+          <w:shd w:val="clear" w:color="auto" w:fill="1F1F1F"/>
+        </w:rPr>
+        <w:t xml:space="preserve">                </w:t>
+      </w:r>
+      <w:proofErr w:type="spellStart"/>
+      <w:r>
+        <w:rPr>
+          <w:rFonts w:ascii="Consolas;Courier New;monospace" w:hAnsi="Consolas;Courier New;monospace"/>
+          <w:color w:val="569CD6"/>
+          <w:sz w:val="21"/>
+          <w:shd w:val="clear" w:color="auto" w:fill="1F1F1F"/>
+        </w:rPr>
+        <w:t>FechaUltimaModificacion</w:t>
+      </w:r>
+      <w:proofErr w:type="spellEnd"/>
+      <w:r>
+        <w:rPr>
+          <w:rFonts w:ascii="Consolas;Courier New;monospace" w:hAnsi="Consolas;Courier New;monospace"/>
+          <w:color w:val="569CD6"/>
+          <w:sz w:val="21"/>
+          <w:shd w:val="clear" w:color="auto" w:fill="1F1F1F"/>
+        </w:rPr>
+        <w:t xml:space="preserve"> = </w:t>
+      </w:r>
+      <w:proofErr w:type="gramStart"/>
+      <w:r>
+        <w:rPr>
+          <w:rFonts w:ascii="Consolas;Courier New;monospace" w:hAnsi="Consolas;Courier New;monospace"/>
+          <w:color w:val="569CD6"/>
+          <w:sz w:val="21"/>
+          <w:shd w:val="clear" w:color="auto" w:fill="1F1F1F"/>
+        </w:rPr>
+        <w:t>GETDATE(</w:t>
+      </w:r>
+      <w:proofErr w:type="gramEnd"/>
+      <w:r>
+        <w:rPr>
+          <w:rFonts w:ascii="Consolas;Courier New;monospace" w:hAnsi="Consolas;Courier New;monospace"/>
+          <w:color w:val="569CD6"/>
+          <w:sz w:val="21"/>
+          <w:shd w:val="clear" w:color="auto" w:fill="1F1F1F"/>
+        </w:rPr>
+        <w:t>)</w:t>
+      </w:r>
+    </w:p>
+    <w:p>
+      <w:pPr>
+        <w:widowControl w:val="0"/>
+        <w:shd w:val="clear" w:color="auto" w:fill="000000" w:themeFill="text1"/>
+        <w:spacing w:line="276" w:lineRule="auto"/>
+        <w:ind w:firstLine="0"/>
+        <w:jc w:val="left"/>
+        <w:rPr>
+          <w:rFonts w:ascii="Consolas;Courier New;monospace" w:hAnsi="Consolas;Courier New;monospace"/>
+          <w:color w:val="569CD6"/>
+          <w:sz w:val="21"/>
+          <w:shd w:val="clear" w:color="auto" w:fill="1F1F1F"/>
+        </w:rPr>
+      </w:pPr>
+      <w:r>
+        <w:rPr>
+          <w:rFonts w:ascii="Consolas;Courier New;monospace" w:hAnsi="Consolas;Courier New;monospace"/>
+          <w:color w:val="569CD6"/>
+          <w:sz w:val="21"/>
+          <w:shd w:val="clear" w:color="auto" w:fill="1F1F1F"/>
+        </w:rPr>
+        <w:t xml:space="preserve">            WHERE </w:t>
+      </w:r>
+      <w:proofErr w:type="spellStart"/>
+      <w:r>
+        <w:rPr>
+          <w:rFonts w:ascii="Consolas;Courier New;monospace" w:hAnsi="Consolas;Courier New;monospace"/>
+          <w:color w:val="FFFFFF" w:themeColor="background1"/>
+          <w:sz w:val="21"/>
+          <w:shd w:val="clear" w:color="auto" w:fill="1F1F1F"/>
+        </w:rPr>
+        <w:t>IDProveedor</w:t>
+      </w:r>
+      <w:proofErr w:type="spellEnd"/>
+      <w:r>
+        <w:rPr>
+          <w:rFonts w:ascii="Consolas;Courier New;monospace" w:hAnsi="Consolas;Courier New;monospace"/>
+          <w:color w:val="569CD6"/>
+          <w:sz w:val="21"/>
+          <w:shd w:val="clear" w:color="auto" w:fill="1F1F1F"/>
+        </w:rPr>
+        <w:t xml:space="preserve"> = </w:t>
+      </w:r>
+      <w:r>
+        <w:rPr>
+          <w:rFonts w:ascii="Consolas;Courier New;monospace" w:hAnsi="Consolas;Courier New;monospace"/>
+          <w:color w:val="FFFFFF" w:themeColor="background1"/>
+          <w:sz w:val="21"/>
+          <w:shd w:val="clear" w:color="auto" w:fill="1F1F1F"/>
+        </w:rPr>
+        <w:t>@IdProveedor</w:t>
+      </w:r>
+      <w:r>
+        <w:rPr>
+          <w:rFonts w:ascii="Consolas;Courier New;monospace" w:hAnsi="Consolas;Courier New;monospace"/>
+          <w:color w:val="569CD6"/>
+          <w:sz w:val="21"/>
+          <w:shd w:val="clear" w:color="auto" w:fill="1F1F1F"/>
+        </w:rPr>
+        <w:t>;</w:t>
+      </w:r>
+    </w:p>
+    <w:p>
+      <w:pPr>
+        <w:widowControl w:val="0"/>
+        <w:shd w:val="clear" w:color="auto" w:fill="000000" w:themeFill="text1"/>
+        <w:spacing w:line="276" w:lineRule="auto"/>
+        <w:ind w:firstLine="0"/>
+        <w:jc w:val="left"/>
+        <w:rPr>
+          <w:rFonts w:ascii="Consolas;Courier New;monospace" w:hAnsi="Consolas;Courier New;monospace"/>
+          <w:color w:val="569CD6"/>
+          <w:sz w:val="21"/>
+          <w:shd w:val="clear" w:color="auto" w:fill="1F1F1F"/>
+        </w:rPr>
+      </w:pPr>
+      <w:r>
+        <w:rPr>
+          <w:rFonts w:ascii="Consolas;Courier New;monospace" w:hAnsi="Consolas;Courier New;monospace"/>
+          <w:color w:val="569CD6"/>
+          <w:sz w:val="21"/>
+          <w:shd w:val="clear" w:color="auto" w:fill="1F1F1F"/>
+        </w:rPr>
+        <w:t xml:space="preserve">        END</w:t>
+      </w:r>
+    </w:p>
+    <w:p>
+      <w:pPr>
+        <w:widowControl w:val="0"/>
+        <w:shd w:val="clear" w:color="auto" w:fill="000000" w:themeFill="text1"/>
+        <w:spacing w:line="276" w:lineRule="auto"/>
+        <w:ind w:firstLine="0"/>
+        <w:jc w:val="left"/>
+        <w:rPr>
+          <w:rFonts w:ascii="Consolas;Courier New;monospace" w:hAnsi="Consolas;Courier New;monospace"/>
+          <w:color w:val="569CD6"/>
+          <w:sz w:val="21"/>
+          <w:shd w:val="clear" w:color="auto" w:fill="1F1F1F"/>
+        </w:rPr>
+      </w:pPr>
+      <w:r>
+        <w:rPr>
+          <w:rFonts w:ascii="Consolas;Courier New;monospace" w:hAnsi="Consolas;Courier New;monospace"/>
+          <w:color w:val="569CD6"/>
+          <w:sz w:val="21"/>
+          <w:shd w:val="clear" w:color="auto" w:fill="1F1F1F"/>
+        </w:rPr>
+        <w:t xml:space="preserve">        ELSE</w:t>
+      </w:r>
+    </w:p>
+    <w:p>
+      <w:pPr>
+        <w:widowControl w:val="0"/>
+        <w:shd w:val="clear" w:color="auto" w:fill="000000" w:themeFill="text1"/>
+        <w:spacing w:line="276" w:lineRule="auto"/>
+        <w:ind w:firstLine="0"/>
+        <w:jc w:val="left"/>
+        <w:rPr>
+          <w:rFonts w:ascii="Consolas;Courier New;monospace" w:hAnsi="Consolas;Courier New;monospace"/>
+          <w:color w:val="569CD6"/>
+          <w:sz w:val="21"/>
+          <w:shd w:val="clear" w:color="auto" w:fill="1F1F1F"/>
+        </w:rPr>
+      </w:pPr>
+      <w:r>
+        <w:rPr>
+          <w:rFonts w:ascii="Consolas;Courier New;monospace" w:hAnsi="Consolas;Courier New;monospace"/>
+          <w:color w:val="569CD6"/>
+          <w:sz w:val="21"/>
+          <w:shd w:val="clear" w:color="auto" w:fill="1F1F1F"/>
+        </w:rPr>
+        <w:t xml:space="preserve">        BEGIN</w:t>
+      </w:r>
+    </w:p>
+    <w:p>
+      <w:pPr>
+        <w:widowControl w:val="0"/>
+        <w:shd w:val="clear" w:color="auto" w:fill="000000" w:themeFill="text1"/>
+        <w:spacing w:line="276" w:lineRule="auto"/>
+        <w:ind w:firstLine="0"/>
+        <w:jc w:val="left"/>
+        <w:rPr>
+          <w:rFonts w:ascii="Consolas;Courier New;monospace" w:hAnsi="Consolas;Courier New;monospace"/>
+          <w:color w:val="569CD6"/>
+          <w:sz w:val="21"/>
+          <w:shd w:val="clear" w:color="auto" w:fill="1F1F1F"/>
+        </w:rPr>
+      </w:pPr>
+    </w:p>
+    <w:p>
+      <w:pPr>
+        <w:widowControl w:val="0"/>
+        <w:shd w:val="clear" w:color="auto" w:fill="000000" w:themeFill="text1"/>
+        <w:spacing w:line="276" w:lineRule="auto"/>
+        <w:ind w:firstLine="0"/>
+        <w:jc w:val="left"/>
+        <w:rPr>
+          <w:rFonts w:ascii="Consolas;Courier New;monospace" w:hAnsi="Consolas;Courier New;monospace"/>
+          <w:color w:val="569CD6"/>
+          <w:sz w:val="21"/>
+          <w:shd w:val="clear" w:color="auto" w:fill="1F1F1F"/>
+        </w:rPr>
+      </w:pPr>
+      <w:r>
+        <w:rPr>
+          <w:rFonts w:ascii="Consolas;Courier New;monospace" w:hAnsi="Consolas;Courier New;monospace"/>
+          <w:color w:val="569CD6"/>
+          <w:sz w:val="21"/>
+          <w:shd w:val="clear" w:color="auto" w:fill="1F1F1F"/>
+        </w:rPr>
+        <w:t xml:space="preserve">            DELETE FROM Proveedores</w:t>
+      </w:r>
+    </w:p>
+    <w:p>
+      <w:pPr>
+        <w:widowControl w:val="0"/>
+        <w:shd w:val="clear" w:color="auto" w:fill="000000" w:themeFill="text1"/>
+        <w:spacing w:line="276" w:lineRule="auto"/>
+        <w:ind w:firstLine="0"/>
+        <w:jc w:val="left"/>
+        <w:rPr>
+          <w:rFonts w:ascii="Consolas;Courier New;monospace" w:hAnsi="Consolas;Courier New;monospace"/>
+          <w:color w:val="569CD6"/>
+          <w:sz w:val="21"/>
+          <w:shd w:val="clear" w:color="auto" w:fill="1F1F1F"/>
+        </w:rPr>
+      </w:pPr>
+      <w:r>
+        <w:rPr>
+          <w:rFonts w:ascii="Consolas;Courier New;monospace" w:hAnsi="Consolas;Courier New;monospace"/>
+          <w:color w:val="569CD6"/>
+          <w:sz w:val="21"/>
+          <w:shd w:val="clear" w:color="auto" w:fill="1F1F1F"/>
+        </w:rPr>
+        <w:t xml:space="preserve">            WHERE </w:t>
+      </w:r>
+      <w:proofErr w:type="spellStart"/>
+      <w:r>
+        <w:rPr>
+          <w:rFonts w:ascii="Consolas;Courier New;monospace" w:hAnsi="Consolas;Courier New;monospace"/>
+          <w:color w:val="FFFFFF" w:themeColor="background1"/>
+          <w:sz w:val="21"/>
+          <w:shd w:val="clear" w:color="auto" w:fill="1F1F1F"/>
+        </w:rPr>
+        <w:t>IDProveedor</w:t>
+      </w:r>
+      <w:proofErr w:type="spellEnd"/>
+      <w:r>
+        <w:rPr>
+          <w:rFonts w:ascii="Consolas;Courier New;monospace" w:hAnsi="Consolas;Courier New;monospace"/>
+          <w:color w:val="569CD6"/>
+          <w:sz w:val="21"/>
+          <w:shd w:val="clear" w:color="auto" w:fill="1F1F1F"/>
+        </w:rPr>
+        <w:t xml:space="preserve"> = </w:t>
+      </w:r>
+      <w:r>
+        <w:rPr>
+          <w:rFonts w:ascii="Consolas;Courier New;monospace" w:hAnsi="Consolas;Courier New;monospace"/>
+          <w:color w:val="FFFFFF" w:themeColor="background1"/>
+          <w:sz w:val="21"/>
+          <w:shd w:val="clear" w:color="auto" w:fill="1F1F1F"/>
+        </w:rPr>
+        <w:t>@IdProveedor</w:t>
+      </w:r>
+      <w:r>
+        <w:rPr>
+          <w:rFonts w:ascii="Consolas;Courier New;monospace" w:hAnsi="Consolas;Courier New;monospace"/>
+          <w:color w:val="569CD6"/>
+          <w:sz w:val="21"/>
+          <w:shd w:val="clear" w:color="auto" w:fill="1F1F1F"/>
+        </w:rPr>
+        <w:t>;</w:t>
+      </w:r>
+    </w:p>
+    <w:p>
+      <w:pPr>
+        <w:widowControl w:val="0"/>
+        <w:shd w:val="clear" w:color="auto" w:fill="000000" w:themeFill="text1"/>
+        <w:spacing w:line="276" w:lineRule="auto"/>
+        <w:ind w:firstLine="0"/>
+        <w:jc w:val="left"/>
+        <w:rPr>
+          <w:rFonts w:ascii="Consolas;Courier New;monospace" w:hAnsi="Consolas;Courier New;monospace"/>
+          <w:color w:val="569CD6"/>
+          <w:sz w:val="21"/>
+          <w:shd w:val="clear" w:color="auto" w:fill="1F1F1F"/>
+        </w:rPr>
+      </w:pPr>
+      <w:r>
+        <w:rPr>
+          <w:rFonts w:ascii="Consolas;Courier New;monospace" w:hAnsi="Consolas;Courier New;monospace"/>
+          <w:color w:val="569CD6"/>
+          <w:sz w:val="21"/>
+          <w:shd w:val="clear" w:color="auto" w:fill="1F1F1F"/>
+        </w:rPr>
+        <w:t xml:space="preserve">        END</w:t>
+      </w:r>
+    </w:p>
+    <w:p>
+      <w:pPr>
+        <w:widowControl w:val="0"/>
+        <w:shd w:val="clear" w:color="auto" w:fill="000000" w:themeFill="text1"/>
+        <w:spacing w:line="276" w:lineRule="auto"/>
+        <w:ind w:firstLine="0"/>
+        <w:jc w:val="left"/>
+        <w:rPr>
+          <w:rFonts w:ascii="Consolas;Courier New;monospace" w:hAnsi="Consolas;Courier New;monospace"/>
+          <w:color w:val="569CD6"/>
+          <w:sz w:val="21"/>
+          <w:shd w:val="clear" w:color="auto" w:fill="1F1F1F"/>
+        </w:rPr>
+      </w:pPr>
+    </w:p>
+    <w:p>
+      <w:pPr>
+        <w:widowControl w:val="0"/>
+        <w:shd w:val="clear" w:color="auto" w:fill="000000" w:themeFill="text1"/>
+        <w:spacing w:line="276" w:lineRule="auto"/>
+        <w:ind w:firstLine="0"/>
+        <w:jc w:val="left"/>
+        <w:rPr>
+          <w:rFonts w:ascii="Consolas;Courier New;monospace" w:hAnsi="Consolas;Courier New;monospace"/>
+          <w:color w:val="569CD6"/>
+          <w:sz w:val="21"/>
+          <w:shd w:val="clear" w:color="auto" w:fill="1F1F1F"/>
+        </w:rPr>
+      </w:pPr>
+      <w:r>
+        <w:rPr>
+          <w:rFonts w:ascii="Consolas;Courier New;monospace" w:hAnsi="Consolas;Courier New;monospace"/>
+          <w:color w:val="569CD6"/>
+          <w:sz w:val="21"/>
+          <w:shd w:val="clear" w:color="auto" w:fill="1F1F1F"/>
+        </w:rPr>
+        <w:t xml:space="preserve">        COMMIT TRANSACTION;</w:t>
+      </w:r>
+    </w:p>
+    <w:p>
+      <w:pPr>
+        <w:widowControl w:val="0"/>
+        <w:shd w:val="clear" w:color="auto" w:fill="000000" w:themeFill="text1"/>
+        <w:spacing w:line="276" w:lineRule="auto"/>
+        <w:ind w:firstLine="0"/>
+        <w:jc w:val="left"/>
+        <w:rPr>
+          <w:rFonts w:ascii="Consolas;Courier New;monospace" w:hAnsi="Consolas;Courier New;monospace"/>
+          <w:color w:val="569CD6"/>
+          <w:sz w:val="21"/>
+          <w:shd w:val="clear" w:color="auto" w:fill="1F1F1F"/>
+        </w:rPr>
+      </w:pPr>
+      <w:r>
+        <w:rPr>
+          <w:rFonts w:ascii="Consolas;Courier New;monospace" w:hAnsi="Consolas;Courier New;monospace"/>
+          <w:color w:val="569CD6"/>
+          <w:sz w:val="21"/>
+          <w:shd w:val="clear" w:color="auto" w:fill="1F1F1F"/>
+        </w:rPr>
+        <w:t xml:space="preserve">    END TRY</w:t>
+      </w:r>
+    </w:p>
+    <w:p>
+      <w:pPr>
+        <w:widowControl w:val="0"/>
+        <w:shd w:val="clear" w:color="auto" w:fill="000000" w:themeFill="text1"/>
+        <w:spacing w:line="276" w:lineRule="auto"/>
+        <w:ind w:firstLine="0"/>
+        <w:jc w:val="left"/>
+        <w:rPr>
+          <w:rFonts w:ascii="Consolas;Courier New;monospace" w:hAnsi="Consolas;Courier New;monospace"/>
+          <w:color w:val="569CD6"/>
+          <w:sz w:val="21"/>
+          <w:shd w:val="clear" w:color="auto" w:fill="1F1F1F"/>
+        </w:rPr>
+      </w:pPr>
+      <w:r>
+        <w:rPr>
+          <w:rFonts w:ascii="Consolas;Courier New;monospace" w:hAnsi="Consolas;Courier New;monospace"/>
+          <w:color w:val="569CD6"/>
+          <w:sz w:val="21"/>
+          <w:shd w:val="clear" w:color="auto" w:fill="1F1F1F"/>
+        </w:rPr>
+        <w:t xml:space="preserve">    BEGIN CATCH</w:t>
+      </w:r>
+    </w:p>
+    <w:p>
+      <w:pPr>
+        <w:widowControl w:val="0"/>
+        <w:shd w:val="clear" w:color="auto" w:fill="000000" w:themeFill="text1"/>
+        <w:spacing w:line="276" w:lineRule="auto"/>
+        <w:ind w:firstLine="0"/>
+        <w:jc w:val="left"/>
+        <w:rPr>
+          <w:rFonts w:ascii="Consolas;Courier New;monospace" w:hAnsi="Consolas;Courier New;monospace"/>
+          <w:color w:val="569CD6"/>
+          <w:sz w:val="21"/>
+          <w:shd w:val="clear" w:color="auto" w:fill="1F1F1F"/>
+        </w:rPr>
+      </w:pPr>
+      <w:r>
+        <w:rPr>
+          <w:rFonts w:ascii="Consolas;Courier New;monospace" w:hAnsi="Consolas;Courier New;monospace"/>
+          <w:color w:val="569CD6"/>
+          <w:sz w:val="21"/>
+          <w:shd w:val="clear" w:color="auto" w:fill="1F1F1F"/>
+        </w:rPr>
+        <w:t xml:space="preserve">        IF @@TRANCOUNT &gt; 0</w:t>
+      </w:r>
+    </w:p>
+    <w:p>
+      <w:pPr>
+        <w:widowControl w:val="0"/>
+        <w:shd w:val="clear" w:color="auto" w:fill="000000" w:themeFill="text1"/>
+        <w:spacing w:line="276" w:lineRule="auto"/>
+        <w:ind w:firstLine="0"/>
+        <w:jc w:val="left"/>
+        <w:rPr>
+          <w:rFonts w:ascii="Consolas;Courier New;monospace" w:hAnsi="Consolas;Courier New;monospace"/>
+          <w:color w:val="569CD6"/>
+          <w:sz w:val="21"/>
+          <w:shd w:val="clear" w:color="auto" w:fill="1F1F1F"/>
+        </w:rPr>
+      </w:pPr>
+      <w:r>
+        <w:rPr>
+          <w:rFonts w:ascii="Consolas;Courier New;monospace" w:hAnsi="Consolas;Courier New;monospace"/>
+          <w:color w:val="569CD6"/>
+          <w:sz w:val="21"/>
+          <w:shd w:val="clear" w:color="auto" w:fill="1F1F1F"/>
+        </w:rPr>
+        <w:t xml:space="preserve">            ROLLBACK TRANSACTION;</w:t>
+      </w:r>
+    </w:p>
+    <w:p>
+      <w:pPr>
+        <w:widowControl w:val="0"/>
+        <w:shd w:val="clear" w:color="auto" w:fill="000000" w:themeFill="text1"/>
+        <w:spacing w:line="276" w:lineRule="auto"/>
+        <w:ind w:firstLine="0"/>
+        <w:jc w:val="left"/>
+        <w:rPr>
+          <w:rFonts w:ascii="Consolas;Courier New;monospace" w:hAnsi="Consolas;Courier New;monospace"/>
+          <w:color w:val="569CD6"/>
+          <w:sz w:val="21"/>
+          <w:shd w:val="clear" w:color="auto" w:fill="1F1F1F"/>
+        </w:rPr>
+      </w:pPr>
+    </w:p>
+    <w:p>
+      <w:pPr>
+        <w:widowControl w:val="0"/>
+        <w:shd w:val="clear" w:color="auto" w:fill="000000" w:themeFill="text1"/>
+        <w:spacing w:line="276" w:lineRule="auto"/>
+        <w:ind w:firstLine="0"/>
+        <w:jc w:val="left"/>
+        <w:rPr>
+          <w:rFonts w:ascii="Consolas;Courier New;monospace" w:hAnsi="Consolas;Courier New;monospace"/>
+          <w:color w:val="569CD6"/>
+          <w:sz w:val="21"/>
+          <w:shd w:val="clear" w:color="auto" w:fill="1F1F1F"/>
+        </w:rPr>
+      </w:pPr>
+      <w:r>
+        <w:rPr>
+          <w:rFonts w:ascii="Consolas;Courier New;monospace" w:hAnsi="Consolas;Courier New;monospace"/>
+          <w:color w:val="569CD6"/>
+          <w:sz w:val="21"/>
+          <w:shd w:val="clear" w:color="auto" w:fill="1F1F1F"/>
+        </w:rPr>
+        <w:t xml:space="preserve"> </w:t>
+      </w:r>
+    </w:p>
+    <w:p>
+      <w:pPr>
+        <w:widowControl w:val="0"/>
+        <w:shd w:val="clear" w:color="auto" w:fill="000000" w:themeFill="text1"/>
+        <w:spacing w:line="276" w:lineRule="auto"/>
+        <w:ind w:firstLine="0"/>
+        <w:jc w:val="left"/>
+        <w:rPr>
+          <w:rFonts w:ascii="Consolas;Courier New;monospace" w:hAnsi="Consolas;Courier New;monospace"/>
+          <w:color w:val="569CD6"/>
+          <w:sz w:val="21"/>
+          <w:shd w:val="clear" w:color="auto" w:fill="1F1F1F"/>
+        </w:rPr>
+      </w:pPr>
+      <w:r>
+        <w:rPr>
+          <w:rFonts w:ascii="Consolas;Courier New;monospace" w:hAnsi="Consolas;Courier New;monospace"/>
+          <w:color w:val="569CD6"/>
+          <w:sz w:val="21"/>
+          <w:shd w:val="clear" w:color="auto" w:fill="1F1F1F"/>
+        </w:rPr>
+        <w:t xml:space="preserve">        THROW;</w:t>
+      </w:r>
+    </w:p>
+    <w:p>
+      <w:pPr>
+        <w:widowControl w:val="0"/>
+        <w:shd w:val="clear" w:color="auto" w:fill="000000" w:themeFill="text1"/>
+        <w:spacing w:line="276" w:lineRule="auto"/>
+        <w:ind w:firstLine="0"/>
+        <w:jc w:val="left"/>
+        <w:rPr>
+          <w:rFonts w:ascii="Consolas;Courier New;monospace" w:hAnsi="Consolas;Courier New;monospace"/>
+          <w:color w:val="569CD6"/>
+          <w:sz w:val="21"/>
+          <w:shd w:val="clear" w:color="auto" w:fill="1F1F1F"/>
+        </w:rPr>
+      </w:pPr>
+      <w:r>
+        <w:rPr>
+          <w:rFonts w:ascii="Consolas;Courier New;monospace" w:hAnsi="Consolas;Courier New;monospace"/>
+          <w:color w:val="569CD6"/>
+          <w:sz w:val="21"/>
+          <w:shd w:val="clear" w:color="auto" w:fill="1F1F1F"/>
+        </w:rPr>
+        <w:t xml:space="preserve">    END CATCH</w:t>
+      </w:r>
+    </w:p>
+    <w:p>
+      <w:pPr>
+        <w:widowControl w:val="0"/>
+        <w:shd w:val="clear" w:color="auto" w:fill="000000" w:themeFill="text1"/>
+        <w:spacing w:line="276" w:lineRule="auto"/>
+        <w:ind w:firstLine="0"/>
+        <w:jc w:val="left"/>
+        <w:rPr>
+          <w:rFonts w:ascii="Consolas;Courier New;monospace" w:hAnsi="Consolas;Courier New;monospace"/>
+          <w:color w:val="569CD6"/>
+          <w:sz w:val="21"/>
+          <w:shd w:val="clear" w:color="auto" w:fill="1F1F1F"/>
+        </w:rPr>
+      </w:pPr>
+      <w:r>
+        <w:rPr>
+          <w:rFonts w:ascii="Consolas;Courier New;monospace" w:hAnsi="Consolas;Courier New;monospace"/>
+          <w:color w:val="569CD6"/>
+          <w:sz w:val="21"/>
+          <w:shd w:val="clear" w:color="auto" w:fill="1F1F1F"/>
+        </w:rPr>
+        <w:t>END;</w:t>
+      </w:r>
+    </w:p>
+    <w:p>
+      <w:pPr>
         <w:pStyle w:val="normal1"/>
         <w:ind w:firstLine="0"/>
         <w:rPr>
@@ -9948,6 +11635,7 @@
         <w:rPr>
           <w:lang w:val="es-AR"/>
         </w:rPr>
+        <w:lastRenderedPageBreak/>
         <w:t>Trigger</w:t>
       </w:r>
       <w:proofErr w:type="spellEnd"/>
@@ -15275,6 +16963,1324 @@
           <w:shd w:val="clear" w:color="auto" w:fill="1F1F1F"/>
         </w:rPr>
         <w:t xml:space="preserve">    DROP TABLE IF EXISTS #ConflictosTemp;</w:t>
+      </w:r>
+    </w:p>
+    <w:p>
+      <w:pPr>
+        <w:widowControl w:val="0"/>
+        <w:shd w:val="clear" w:color="auto" w:fill="000000" w:themeFill="text1"/>
+        <w:spacing w:line="276" w:lineRule="auto"/>
+        <w:ind w:firstLine="0"/>
+        <w:jc w:val="left"/>
+        <w:rPr>
+          <w:rFonts w:ascii="Consolas;Courier New;monospace" w:hAnsi="Consolas;Courier New;monospace"/>
+          <w:color w:val="569CD6"/>
+          <w:sz w:val="21"/>
+          <w:shd w:val="clear" w:color="auto" w:fill="1F1F1F"/>
+        </w:rPr>
+      </w:pPr>
+      <w:r>
+        <w:rPr>
+          <w:rFonts w:ascii="Consolas;Courier New;monospace" w:hAnsi="Consolas;Courier New;monospace"/>
+          <w:color w:val="569CD6"/>
+          <w:sz w:val="21"/>
+          <w:shd w:val="clear" w:color="auto" w:fill="1F1F1F"/>
+        </w:rPr>
+        <w:t>END;</w:t>
+      </w:r>
+    </w:p>
+    <w:p>
+      <w:pPr>
+        <w:pStyle w:val="normal1"/>
+        <w:ind w:firstLine="0"/>
+        <w:rPr>
+          <w:lang w:val="es-AR"/>
+        </w:rPr>
+      </w:pPr>
+    </w:p>
+    <w:p>
+      <w:pPr>
+        <w:pStyle w:val="Ttulo3"/>
+        <w:rPr>
+          <w:rStyle w:val="Textoennegrita"/>
+          <w:b/>
+          <w:lang w:val="es-AR"/>
+        </w:rPr>
+      </w:pPr>
+      <w:proofErr w:type="spellStart"/>
+      <w:r>
+        <w:rPr>
+          <w:lang w:val="es-AR"/>
+        </w:rPr>
+        <w:t>Trigger</w:t>
+      </w:r>
+      <w:proofErr w:type="spellEnd"/>
+      <w:r>
+        <w:rPr>
+          <w:lang w:val="es-AR"/>
+        </w:rPr>
+        <w:t xml:space="preserve"> </w:t>
+      </w:r>
+      <w:r>
+        <w:rPr>
+          <w:lang w:val="es-AR"/>
+        </w:rPr>
+        <w:t>4</w:t>
+      </w:r>
+      <w:r>
+        <w:rPr>
+          <w:lang w:val="es-AR"/>
+        </w:rPr>
+        <w:t xml:space="preserve">: </w:t>
+      </w:r>
+      <w:proofErr w:type="spellStart"/>
+      <w:r>
+        <w:rPr>
+          <w:rStyle w:val="Textoennegrita"/>
+          <w:b/>
+          <w:lang w:val="es-AR"/>
+        </w:rPr>
+        <w:t>TR_</w:t>
+      </w:r>
+      <w:r>
+        <w:rPr>
+          <w:rStyle w:val="Textoennegrita"/>
+          <w:b/>
+          <w:lang w:val="es-AR"/>
+        </w:rPr>
+        <w:t>ControlPagoSueldos</w:t>
+      </w:r>
+      <w:proofErr w:type="spellEnd"/>
+    </w:p>
+    <w:p>
+      <w:pPr>
+        <w:pStyle w:val="normal1"/>
+        <w:rPr>
+          <w:rStyle w:val="Textoennegrita"/>
+          <w:lang w:val="es-AR"/>
+        </w:rPr>
+      </w:pPr>
+      <w:r>
+        <w:rPr>
+          <w:rStyle w:val="Textoennegrita"/>
+          <w:lang w:val="es-AR"/>
+        </w:rPr>
+        <w:t>Descripción:</w:t>
+      </w:r>
+    </w:p>
+    <w:p>
+      <w:pPr>
+        <w:pStyle w:val="normal1"/>
+        <w:spacing w:line="240" w:lineRule="auto"/>
+        <w:ind w:firstLine="0"/>
+        <w:rPr>
+          <w:lang w:val="es-AR"/>
+        </w:rPr>
+      </w:pPr>
+      <w:r>
+        <w:rPr>
+          <w:lang w:val="es-AR"/>
+        </w:rPr>
+        <w:t xml:space="preserve">Este </w:t>
+      </w:r>
+      <w:proofErr w:type="spellStart"/>
+      <w:r>
+        <w:rPr>
+          <w:lang w:val="es-AR"/>
+        </w:rPr>
+        <w:t>Trigger</w:t>
+      </w:r>
+      <w:proofErr w:type="spellEnd"/>
+      <w:r>
+        <w:rPr>
+          <w:lang w:val="es-AR"/>
+        </w:rPr>
+        <w:t xml:space="preserve"> se ejecuta automáticamente cuando se intenta realizar una eliminación física de un proveedor.</w:t>
+      </w:r>
+    </w:p>
+    <w:p>
+      <w:pPr>
+        <w:pStyle w:val="normal1"/>
+        <w:spacing w:line="240" w:lineRule="auto"/>
+        <w:ind w:firstLine="0"/>
+        <w:rPr>
+          <w:lang w:val="es-AR"/>
+        </w:rPr>
+      </w:pPr>
+      <w:r>
+        <w:rPr>
+          <w:lang w:val="es-AR"/>
+        </w:rPr>
+        <w:t xml:space="preserve">Recibe como parámetro al </w:t>
+      </w:r>
+      <w:proofErr w:type="spellStart"/>
+      <w:r>
+        <w:rPr>
+          <w:b/>
+          <w:bCs/>
+          <w:lang w:val="es-AR"/>
+        </w:rPr>
+        <w:t>IDProveedor</w:t>
+      </w:r>
+      <w:proofErr w:type="spellEnd"/>
+      <w:r>
+        <w:rPr>
+          <w:b/>
+          <w:bCs/>
+          <w:lang w:val="es-AR"/>
+        </w:rPr>
+        <w:t xml:space="preserve"> </w:t>
+      </w:r>
+      <w:r>
+        <w:rPr>
+          <w:lang w:val="es-AR"/>
+        </w:rPr>
+        <w:t xml:space="preserve">verificando su existencia. Si </w:t>
+      </w:r>
+      <w:r>
+        <w:rPr>
+          <w:lang w:val="es-AR"/>
+        </w:rPr>
+        <w:t>el proveedor no tiene compras registradas, se elimina físicamente de la base de datos. Caso contrario, se realiza una eliminación lógica cambiando el estado del campo “Activo” a false con el objetivo de mantener su historial.</w:t>
+      </w:r>
+    </w:p>
+    <w:p>
+      <w:pPr>
+        <w:pStyle w:val="normal1"/>
+        <w:ind w:firstLine="0"/>
+        <w:rPr>
+          <w:lang w:val="es-AR"/>
+        </w:rPr>
+      </w:pPr>
+    </w:p>
+    <w:p>
+      <w:pPr>
+        <w:widowControl w:val="0"/>
+        <w:shd w:val="clear" w:color="auto" w:fill="000000" w:themeFill="text1"/>
+        <w:spacing w:line="276" w:lineRule="auto"/>
+        <w:ind w:firstLine="0"/>
+        <w:jc w:val="left"/>
+        <w:rPr>
+          <w:rFonts w:ascii="Consolas;Courier New;monospace" w:hAnsi="Consolas;Courier New;monospace"/>
+          <w:color w:val="569CD6"/>
+          <w:sz w:val="21"/>
+          <w:shd w:val="clear" w:color="auto" w:fill="1F1F1F"/>
+        </w:rPr>
+      </w:pPr>
+      <w:r>
+        <w:rPr>
+          <w:rFonts w:ascii="Consolas;Courier New;monospace" w:hAnsi="Consolas;Courier New;monospace"/>
+          <w:color w:val="569CD6"/>
+          <w:sz w:val="21"/>
+          <w:shd w:val="clear" w:color="auto" w:fill="1F1F1F"/>
+        </w:rPr>
+        <w:t xml:space="preserve">CREATE TRIGGER </w:t>
+      </w:r>
+      <w:proofErr w:type="spellStart"/>
+      <w:r>
+        <w:rPr>
+          <w:rFonts w:ascii="Consolas;Courier New;monospace" w:hAnsi="Consolas;Courier New;monospace"/>
+          <w:color w:val="569CD6"/>
+          <w:sz w:val="21"/>
+          <w:shd w:val="clear" w:color="auto" w:fill="1F1F1F"/>
+        </w:rPr>
+        <w:t>Trg_ValidarComprasProveedor</w:t>
+      </w:r>
+      <w:proofErr w:type="spellEnd"/>
+    </w:p>
+    <w:p>
+      <w:pPr>
+        <w:widowControl w:val="0"/>
+        <w:shd w:val="clear" w:color="auto" w:fill="000000" w:themeFill="text1"/>
+        <w:spacing w:line="276" w:lineRule="auto"/>
+        <w:ind w:firstLine="0"/>
+        <w:jc w:val="left"/>
+        <w:rPr>
+          <w:rFonts w:ascii="Consolas;Courier New;monospace" w:hAnsi="Consolas;Courier New;monospace"/>
+          <w:color w:val="569CD6"/>
+          <w:sz w:val="21"/>
+          <w:shd w:val="clear" w:color="auto" w:fill="1F1F1F"/>
+        </w:rPr>
+      </w:pPr>
+      <w:r>
+        <w:rPr>
+          <w:rFonts w:ascii="Consolas;Courier New;monospace" w:hAnsi="Consolas;Courier New;monospace"/>
+          <w:color w:val="569CD6"/>
+          <w:sz w:val="21"/>
+          <w:shd w:val="clear" w:color="auto" w:fill="1F1F1F"/>
+        </w:rPr>
+        <w:t>ON Proveedores</w:t>
+      </w:r>
+    </w:p>
+    <w:p>
+      <w:pPr>
+        <w:widowControl w:val="0"/>
+        <w:shd w:val="clear" w:color="auto" w:fill="000000" w:themeFill="text1"/>
+        <w:spacing w:line="276" w:lineRule="auto"/>
+        <w:ind w:firstLine="0"/>
+        <w:jc w:val="left"/>
+        <w:rPr>
+          <w:rFonts w:ascii="Consolas;Courier New;monospace" w:hAnsi="Consolas;Courier New;monospace"/>
+          <w:color w:val="569CD6"/>
+          <w:sz w:val="21"/>
+          <w:shd w:val="clear" w:color="auto" w:fill="1F1F1F"/>
+        </w:rPr>
+      </w:pPr>
+      <w:r>
+        <w:rPr>
+          <w:rFonts w:ascii="Consolas;Courier New;monospace" w:hAnsi="Consolas;Courier New;monospace"/>
+          <w:color w:val="569CD6"/>
+          <w:sz w:val="21"/>
+          <w:shd w:val="clear" w:color="auto" w:fill="1F1F1F"/>
+        </w:rPr>
+        <w:t>INSTEAD OF DELETE</w:t>
+      </w:r>
+    </w:p>
+    <w:p>
+      <w:pPr>
+        <w:widowControl w:val="0"/>
+        <w:shd w:val="clear" w:color="auto" w:fill="000000" w:themeFill="text1"/>
+        <w:spacing w:line="276" w:lineRule="auto"/>
+        <w:ind w:firstLine="0"/>
+        <w:jc w:val="left"/>
+        <w:rPr>
+          <w:rFonts w:ascii="Consolas;Courier New;monospace" w:hAnsi="Consolas;Courier New;monospace"/>
+          <w:color w:val="569CD6"/>
+          <w:sz w:val="21"/>
+          <w:shd w:val="clear" w:color="auto" w:fill="1F1F1F"/>
+        </w:rPr>
+      </w:pPr>
+      <w:r>
+        <w:rPr>
+          <w:rFonts w:ascii="Consolas;Courier New;monospace" w:hAnsi="Consolas;Courier New;monospace"/>
+          <w:color w:val="569CD6"/>
+          <w:sz w:val="21"/>
+          <w:shd w:val="clear" w:color="auto" w:fill="1F1F1F"/>
+        </w:rPr>
+        <w:t>AS</w:t>
+      </w:r>
+    </w:p>
+    <w:p>
+      <w:pPr>
+        <w:widowControl w:val="0"/>
+        <w:shd w:val="clear" w:color="auto" w:fill="000000" w:themeFill="text1"/>
+        <w:spacing w:line="276" w:lineRule="auto"/>
+        <w:ind w:firstLine="0"/>
+        <w:jc w:val="left"/>
+        <w:rPr>
+          <w:rFonts w:ascii="Consolas;Courier New;monospace" w:hAnsi="Consolas;Courier New;monospace"/>
+          <w:color w:val="569CD6"/>
+          <w:sz w:val="21"/>
+          <w:shd w:val="clear" w:color="auto" w:fill="1F1F1F"/>
+        </w:rPr>
+      </w:pPr>
+      <w:r>
+        <w:rPr>
+          <w:rFonts w:ascii="Consolas;Courier New;monospace" w:hAnsi="Consolas;Courier New;monospace"/>
+          <w:color w:val="569CD6"/>
+          <w:sz w:val="21"/>
+          <w:shd w:val="clear" w:color="auto" w:fill="1F1F1F"/>
+        </w:rPr>
+        <w:t>BEGIN</w:t>
+      </w:r>
+    </w:p>
+    <w:p>
+      <w:pPr>
+        <w:widowControl w:val="0"/>
+        <w:shd w:val="clear" w:color="auto" w:fill="000000" w:themeFill="text1"/>
+        <w:spacing w:line="276" w:lineRule="auto"/>
+        <w:ind w:firstLine="0"/>
+        <w:jc w:val="left"/>
+        <w:rPr>
+          <w:rFonts w:ascii="Consolas;Courier New;monospace" w:hAnsi="Consolas;Courier New;monospace"/>
+          <w:color w:val="569CD6"/>
+          <w:sz w:val="21"/>
+          <w:shd w:val="clear" w:color="auto" w:fill="1F1F1F"/>
+        </w:rPr>
+      </w:pPr>
+      <w:r>
+        <w:rPr>
+          <w:rFonts w:ascii="Consolas;Courier New;monospace" w:hAnsi="Consolas;Courier New;monospace"/>
+          <w:color w:val="569CD6"/>
+          <w:sz w:val="21"/>
+          <w:shd w:val="clear" w:color="auto" w:fill="1F1F1F"/>
+        </w:rPr>
+        <w:t xml:space="preserve">    SET NOCOUNT ON;</w:t>
+      </w:r>
+    </w:p>
+    <w:p>
+      <w:pPr>
+        <w:widowControl w:val="0"/>
+        <w:shd w:val="clear" w:color="auto" w:fill="000000" w:themeFill="text1"/>
+        <w:spacing w:line="276" w:lineRule="auto"/>
+        <w:ind w:firstLine="0"/>
+        <w:jc w:val="left"/>
+        <w:rPr>
+          <w:rFonts w:ascii="Consolas;Courier New;monospace" w:hAnsi="Consolas;Courier New;monospace"/>
+          <w:color w:val="569CD6"/>
+          <w:sz w:val="21"/>
+          <w:shd w:val="clear" w:color="auto" w:fill="1F1F1F"/>
+        </w:rPr>
+      </w:pPr>
+    </w:p>
+    <w:p>
+      <w:pPr>
+        <w:widowControl w:val="0"/>
+        <w:shd w:val="clear" w:color="auto" w:fill="000000" w:themeFill="text1"/>
+        <w:spacing w:line="276" w:lineRule="auto"/>
+        <w:ind w:firstLine="0"/>
+        <w:jc w:val="left"/>
+        <w:rPr>
+          <w:rFonts w:ascii="Consolas;Courier New;monospace" w:hAnsi="Consolas;Courier New;monospace"/>
+          <w:color w:val="569CD6"/>
+          <w:sz w:val="21"/>
+          <w:shd w:val="clear" w:color="auto" w:fill="1F1F1F"/>
+        </w:rPr>
+      </w:pPr>
+      <w:r>
+        <w:rPr>
+          <w:rFonts w:ascii="Consolas;Courier New;monospace" w:hAnsi="Consolas;Courier New;monospace"/>
+          <w:color w:val="569CD6"/>
+          <w:sz w:val="21"/>
+          <w:shd w:val="clear" w:color="auto" w:fill="1F1F1F"/>
+        </w:rPr>
+        <w:t xml:space="preserve">    DECLARE @IdProveedor INT;</w:t>
+      </w:r>
+    </w:p>
+    <w:p>
+      <w:pPr>
+        <w:widowControl w:val="0"/>
+        <w:shd w:val="clear" w:color="auto" w:fill="000000" w:themeFill="text1"/>
+        <w:spacing w:line="276" w:lineRule="auto"/>
+        <w:ind w:firstLine="0"/>
+        <w:jc w:val="left"/>
+        <w:rPr>
+          <w:rFonts w:ascii="Consolas;Courier New;monospace" w:hAnsi="Consolas;Courier New;monospace"/>
+          <w:color w:val="569CD6"/>
+          <w:sz w:val="21"/>
+          <w:shd w:val="clear" w:color="auto" w:fill="1F1F1F"/>
+        </w:rPr>
+      </w:pPr>
+    </w:p>
+    <w:p>
+      <w:pPr>
+        <w:widowControl w:val="0"/>
+        <w:shd w:val="clear" w:color="auto" w:fill="000000" w:themeFill="text1"/>
+        <w:spacing w:line="276" w:lineRule="auto"/>
+        <w:ind w:firstLine="0"/>
+        <w:jc w:val="left"/>
+        <w:rPr>
+          <w:rFonts w:ascii="Consolas;Courier New;monospace" w:hAnsi="Consolas;Courier New;monospace"/>
+          <w:color w:val="569CD6"/>
+          <w:sz w:val="21"/>
+          <w:shd w:val="clear" w:color="auto" w:fill="1F1F1F"/>
+        </w:rPr>
+      </w:pPr>
+      <w:r>
+        <w:rPr>
+          <w:rFonts w:ascii="Consolas;Courier New;monospace" w:hAnsi="Consolas;Courier New;monospace"/>
+          <w:color w:val="569CD6"/>
+          <w:sz w:val="21"/>
+          <w:shd w:val="clear" w:color="auto" w:fill="1F1F1F"/>
+        </w:rPr>
+        <w:lastRenderedPageBreak/>
+        <w:t xml:space="preserve">    -- Iterar por cada proveedor que se intenta eliminar</w:t>
+      </w:r>
+    </w:p>
+    <w:p>
+      <w:pPr>
+        <w:widowControl w:val="0"/>
+        <w:shd w:val="clear" w:color="auto" w:fill="000000" w:themeFill="text1"/>
+        <w:spacing w:line="276" w:lineRule="auto"/>
+        <w:ind w:firstLine="0"/>
+        <w:jc w:val="left"/>
+        <w:rPr>
+          <w:rFonts w:ascii="Consolas;Courier New;monospace" w:hAnsi="Consolas;Courier New;monospace"/>
+          <w:color w:val="569CD6"/>
+          <w:sz w:val="21"/>
+          <w:shd w:val="clear" w:color="auto" w:fill="1F1F1F"/>
+        </w:rPr>
+      </w:pPr>
+      <w:r>
+        <w:rPr>
+          <w:rFonts w:ascii="Consolas;Courier New;monospace" w:hAnsi="Consolas;Courier New;monospace"/>
+          <w:color w:val="569CD6"/>
+          <w:sz w:val="21"/>
+          <w:shd w:val="clear" w:color="auto" w:fill="1F1F1F"/>
+        </w:rPr>
+        <w:t xml:space="preserve">    DECLARE </w:t>
+      </w:r>
+      <w:proofErr w:type="spellStart"/>
+      <w:r>
+        <w:rPr>
+          <w:rFonts w:ascii="Consolas;Courier New;monospace" w:hAnsi="Consolas;Courier New;monospace"/>
+          <w:color w:val="569CD6"/>
+          <w:sz w:val="21"/>
+          <w:shd w:val="clear" w:color="auto" w:fill="1F1F1F"/>
+        </w:rPr>
+        <w:t>proveedor_cursor</w:t>
+      </w:r>
+      <w:proofErr w:type="spellEnd"/>
+      <w:r>
+        <w:rPr>
+          <w:rFonts w:ascii="Consolas;Courier New;monospace" w:hAnsi="Consolas;Courier New;monospace"/>
+          <w:color w:val="569CD6"/>
+          <w:sz w:val="21"/>
+          <w:shd w:val="clear" w:color="auto" w:fill="1F1F1F"/>
+        </w:rPr>
+        <w:t xml:space="preserve"> CURSOR FOR</w:t>
+      </w:r>
+    </w:p>
+    <w:p>
+      <w:pPr>
+        <w:widowControl w:val="0"/>
+        <w:shd w:val="clear" w:color="auto" w:fill="000000" w:themeFill="text1"/>
+        <w:spacing w:line="276" w:lineRule="auto"/>
+        <w:ind w:firstLine="0"/>
+        <w:jc w:val="left"/>
+        <w:rPr>
+          <w:rFonts w:ascii="Consolas;Courier New;monospace" w:hAnsi="Consolas;Courier New;monospace"/>
+          <w:color w:val="569CD6"/>
+          <w:sz w:val="21"/>
+          <w:shd w:val="clear" w:color="auto" w:fill="1F1F1F"/>
+        </w:rPr>
+      </w:pPr>
+      <w:r>
+        <w:rPr>
+          <w:rFonts w:ascii="Consolas;Courier New;monospace" w:hAnsi="Consolas;Courier New;monospace"/>
+          <w:color w:val="569CD6"/>
+          <w:sz w:val="21"/>
+          <w:shd w:val="clear" w:color="auto" w:fill="1F1F1F"/>
+        </w:rPr>
+        <w:t xml:space="preserve">        SELECT </w:t>
+      </w:r>
+      <w:proofErr w:type="spellStart"/>
+      <w:r>
+        <w:rPr>
+          <w:rFonts w:ascii="Consolas;Courier New;monospace" w:hAnsi="Consolas;Courier New;monospace"/>
+          <w:color w:val="569CD6"/>
+          <w:sz w:val="21"/>
+          <w:shd w:val="clear" w:color="auto" w:fill="1F1F1F"/>
+        </w:rPr>
+        <w:t>IDProveedor</w:t>
+      </w:r>
+      <w:proofErr w:type="spellEnd"/>
+      <w:r>
+        <w:rPr>
+          <w:rFonts w:ascii="Consolas;Courier New;monospace" w:hAnsi="Consolas;Courier New;monospace"/>
+          <w:color w:val="569CD6"/>
+          <w:sz w:val="21"/>
+          <w:shd w:val="clear" w:color="auto" w:fill="1F1F1F"/>
+        </w:rPr>
+        <w:t xml:space="preserve"> FROM DELETED;</w:t>
+      </w:r>
+    </w:p>
+    <w:p>
+      <w:pPr>
+        <w:widowControl w:val="0"/>
+        <w:shd w:val="clear" w:color="auto" w:fill="000000" w:themeFill="text1"/>
+        <w:spacing w:line="276" w:lineRule="auto"/>
+        <w:ind w:firstLine="0"/>
+        <w:jc w:val="left"/>
+        <w:rPr>
+          <w:rFonts w:ascii="Consolas;Courier New;monospace" w:hAnsi="Consolas;Courier New;monospace"/>
+          <w:color w:val="569CD6"/>
+          <w:sz w:val="21"/>
+          <w:shd w:val="clear" w:color="auto" w:fill="1F1F1F"/>
+        </w:rPr>
+      </w:pPr>
+    </w:p>
+    <w:p>
+      <w:pPr>
+        <w:widowControl w:val="0"/>
+        <w:shd w:val="clear" w:color="auto" w:fill="000000" w:themeFill="text1"/>
+        <w:spacing w:line="276" w:lineRule="auto"/>
+        <w:ind w:firstLine="0"/>
+        <w:jc w:val="left"/>
+        <w:rPr>
+          <w:rFonts w:ascii="Consolas;Courier New;monospace" w:hAnsi="Consolas;Courier New;monospace"/>
+          <w:color w:val="569CD6"/>
+          <w:sz w:val="21"/>
+          <w:shd w:val="clear" w:color="auto" w:fill="1F1F1F"/>
+        </w:rPr>
+      </w:pPr>
+      <w:r>
+        <w:rPr>
+          <w:rFonts w:ascii="Consolas;Courier New;monospace" w:hAnsi="Consolas;Courier New;monospace"/>
+          <w:color w:val="569CD6"/>
+          <w:sz w:val="21"/>
+          <w:shd w:val="clear" w:color="auto" w:fill="1F1F1F"/>
+        </w:rPr>
+        <w:t xml:space="preserve">    OPEN </w:t>
+      </w:r>
+      <w:proofErr w:type="spellStart"/>
+      <w:r>
+        <w:rPr>
+          <w:rFonts w:ascii="Consolas;Courier New;monospace" w:hAnsi="Consolas;Courier New;monospace"/>
+          <w:color w:val="569CD6"/>
+          <w:sz w:val="21"/>
+          <w:shd w:val="clear" w:color="auto" w:fill="1F1F1F"/>
+        </w:rPr>
+        <w:t>proveedor_cursor</w:t>
+      </w:r>
+      <w:proofErr w:type="spellEnd"/>
+      <w:r>
+        <w:rPr>
+          <w:rFonts w:ascii="Consolas;Courier New;monospace" w:hAnsi="Consolas;Courier New;monospace"/>
+          <w:color w:val="569CD6"/>
+          <w:sz w:val="21"/>
+          <w:shd w:val="clear" w:color="auto" w:fill="1F1F1F"/>
+        </w:rPr>
+        <w:t>;</w:t>
+      </w:r>
+    </w:p>
+    <w:p>
+      <w:pPr>
+        <w:widowControl w:val="0"/>
+        <w:shd w:val="clear" w:color="auto" w:fill="000000" w:themeFill="text1"/>
+        <w:spacing w:line="276" w:lineRule="auto"/>
+        <w:ind w:firstLine="0"/>
+        <w:jc w:val="left"/>
+        <w:rPr>
+          <w:rFonts w:ascii="Consolas;Courier New;monospace" w:hAnsi="Consolas;Courier New;monospace"/>
+          <w:color w:val="569CD6"/>
+          <w:sz w:val="21"/>
+          <w:shd w:val="clear" w:color="auto" w:fill="1F1F1F"/>
+        </w:rPr>
+      </w:pPr>
+      <w:r>
+        <w:rPr>
+          <w:rFonts w:ascii="Consolas;Courier New;monospace" w:hAnsi="Consolas;Courier New;monospace"/>
+          <w:color w:val="569CD6"/>
+          <w:sz w:val="21"/>
+          <w:shd w:val="clear" w:color="auto" w:fill="1F1F1F"/>
+        </w:rPr>
+        <w:t xml:space="preserve">    FETCH NEXT FROM </w:t>
+      </w:r>
+      <w:proofErr w:type="spellStart"/>
+      <w:r>
+        <w:rPr>
+          <w:rFonts w:ascii="Consolas;Courier New;monospace" w:hAnsi="Consolas;Courier New;monospace"/>
+          <w:color w:val="569CD6"/>
+          <w:sz w:val="21"/>
+          <w:shd w:val="clear" w:color="auto" w:fill="1F1F1F"/>
+        </w:rPr>
+        <w:t>proveedor_cursor</w:t>
+      </w:r>
+      <w:proofErr w:type="spellEnd"/>
+      <w:r>
+        <w:rPr>
+          <w:rFonts w:ascii="Consolas;Courier New;monospace" w:hAnsi="Consolas;Courier New;monospace"/>
+          <w:color w:val="569CD6"/>
+          <w:sz w:val="21"/>
+          <w:shd w:val="clear" w:color="auto" w:fill="1F1F1F"/>
+        </w:rPr>
+        <w:t xml:space="preserve"> INTO @IdProveedor;</w:t>
+      </w:r>
+    </w:p>
+    <w:p>
+      <w:pPr>
+        <w:widowControl w:val="0"/>
+        <w:shd w:val="clear" w:color="auto" w:fill="000000" w:themeFill="text1"/>
+        <w:spacing w:line="276" w:lineRule="auto"/>
+        <w:ind w:firstLine="0"/>
+        <w:jc w:val="left"/>
+        <w:rPr>
+          <w:rFonts w:ascii="Consolas;Courier New;monospace" w:hAnsi="Consolas;Courier New;monospace"/>
+          <w:color w:val="569CD6"/>
+          <w:sz w:val="21"/>
+          <w:shd w:val="clear" w:color="auto" w:fill="1F1F1F"/>
+        </w:rPr>
+      </w:pPr>
+    </w:p>
+    <w:p>
+      <w:pPr>
+        <w:widowControl w:val="0"/>
+        <w:shd w:val="clear" w:color="auto" w:fill="000000" w:themeFill="text1"/>
+        <w:spacing w:line="276" w:lineRule="auto"/>
+        <w:ind w:firstLine="0"/>
+        <w:jc w:val="left"/>
+        <w:rPr>
+          <w:rFonts w:ascii="Consolas;Courier New;monospace" w:hAnsi="Consolas;Courier New;monospace"/>
+          <w:color w:val="569CD6"/>
+          <w:sz w:val="21"/>
+          <w:shd w:val="clear" w:color="auto" w:fill="1F1F1F"/>
+        </w:rPr>
+      </w:pPr>
+      <w:r>
+        <w:rPr>
+          <w:rFonts w:ascii="Consolas;Courier New;monospace" w:hAnsi="Consolas;Courier New;monospace"/>
+          <w:color w:val="569CD6"/>
+          <w:sz w:val="21"/>
+          <w:shd w:val="clear" w:color="auto" w:fill="1F1F1F"/>
+        </w:rPr>
+        <w:t xml:space="preserve">    WHILE @@FETCH_</w:t>
+      </w:r>
+      <w:proofErr w:type="gramStart"/>
+      <w:r>
+        <w:rPr>
+          <w:rFonts w:ascii="Consolas;Courier New;monospace" w:hAnsi="Consolas;Courier New;monospace"/>
+          <w:color w:val="569CD6"/>
+          <w:sz w:val="21"/>
+          <w:shd w:val="clear" w:color="auto" w:fill="1F1F1F"/>
+        </w:rPr>
+        <w:t>STATUS</w:t>
+      </w:r>
+      <w:proofErr w:type="gramEnd"/>
+      <w:r>
+        <w:rPr>
+          <w:rFonts w:ascii="Consolas;Courier New;monospace" w:hAnsi="Consolas;Courier New;monospace"/>
+          <w:color w:val="569CD6"/>
+          <w:sz w:val="21"/>
+          <w:shd w:val="clear" w:color="auto" w:fill="1F1F1F"/>
+        </w:rPr>
+        <w:t xml:space="preserve"> = 0</w:t>
+      </w:r>
+    </w:p>
+    <w:p>
+      <w:pPr>
+        <w:widowControl w:val="0"/>
+        <w:shd w:val="clear" w:color="auto" w:fill="000000" w:themeFill="text1"/>
+        <w:spacing w:line="276" w:lineRule="auto"/>
+        <w:ind w:firstLine="0"/>
+        <w:jc w:val="left"/>
+        <w:rPr>
+          <w:rFonts w:ascii="Consolas;Courier New;monospace" w:hAnsi="Consolas;Courier New;monospace"/>
+          <w:color w:val="569CD6"/>
+          <w:sz w:val="21"/>
+          <w:shd w:val="clear" w:color="auto" w:fill="1F1F1F"/>
+        </w:rPr>
+      </w:pPr>
+      <w:r>
+        <w:rPr>
+          <w:rFonts w:ascii="Consolas;Courier New;monospace" w:hAnsi="Consolas;Courier New;monospace"/>
+          <w:color w:val="569CD6"/>
+          <w:sz w:val="21"/>
+          <w:shd w:val="clear" w:color="auto" w:fill="1F1F1F"/>
+        </w:rPr>
+        <w:t xml:space="preserve">    BEGIN</w:t>
+      </w:r>
+    </w:p>
+    <w:p>
+      <w:pPr>
+        <w:widowControl w:val="0"/>
+        <w:shd w:val="clear" w:color="auto" w:fill="000000" w:themeFill="text1"/>
+        <w:spacing w:line="276" w:lineRule="auto"/>
+        <w:ind w:firstLine="0"/>
+        <w:jc w:val="left"/>
+        <w:rPr>
+          <w:rFonts w:ascii="Consolas;Courier New;monospace" w:hAnsi="Consolas;Courier New;monospace"/>
+          <w:color w:val="569CD6"/>
+          <w:sz w:val="21"/>
+          <w:shd w:val="clear" w:color="auto" w:fill="1F1F1F"/>
+        </w:rPr>
+      </w:pPr>
+      <w:r>
+        <w:rPr>
+          <w:rFonts w:ascii="Consolas;Courier New;monospace" w:hAnsi="Consolas;Courier New;monospace"/>
+          <w:color w:val="569CD6"/>
+          <w:sz w:val="21"/>
+          <w:shd w:val="clear" w:color="auto" w:fill="1F1F1F"/>
+        </w:rPr>
+        <w:t xml:space="preserve">        IF EXISTS (SELECT 1 FROM Compras WHERE </w:t>
+      </w:r>
+      <w:proofErr w:type="spellStart"/>
+      <w:r>
+        <w:rPr>
+          <w:rFonts w:ascii="Consolas;Courier New;monospace" w:hAnsi="Consolas;Courier New;monospace"/>
+          <w:color w:val="569CD6"/>
+          <w:sz w:val="21"/>
+          <w:shd w:val="clear" w:color="auto" w:fill="1F1F1F"/>
+        </w:rPr>
+        <w:t>IDProveedor</w:t>
+      </w:r>
+      <w:proofErr w:type="spellEnd"/>
+      <w:r>
+        <w:rPr>
+          <w:rFonts w:ascii="Consolas;Courier New;monospace" w:hAnsi="Consolas;Courier New;monospace"/>
+          <w:color w:val="569CD6"/>
+          <w:sz w:val="21"/>
+          <w:shd w:val="clear" w:color="auto" w:fill="1F1F1F"/>
+        </w:rPr>
+        <w:t xml:space="preserve"> = @IdProveedor)</w:t>
+      </w:r>
+    </w:p>
+    <w:p>
+      <w:pPr>
+        <w:widowControl w:val="0"/>
+        <w:shd w:val="clear" w:color="auto" w:fill="000000" w:themeFill="text1"/>
+        <w:spacing w:line="276" w:lineRule="auto"/>
+        <w:ind w:firstLine="0"/>
+        <w:jc w:val="left"/>
+        <w:rPr>
+          <w:rFonts w:ascii="Consolas;Courier New;monospace" w:hAnsi="Consolas;Courier New;monospace"/>
+          <w:color w:val="569CD6"/>
+          <w:sz w:val="21"/>
+          <w:shd w:val="clear" w:color="auto" w:fill="1F1F1F"/>
+        </w:rPr>
+      </w:pPr>
+      <w:r>
+        <w:rPr>
+          <w:rFonts w:ascii="Consolas;Courier New;monospace" w:hAnsi="Consolas;Courier New;monospace"/>
+          <w:color w:val="569CD6"/>
+          <w:sz w:val="21"/>
+          <w:shd w:val="clear" w:color="auto" w:fill="1F1F1F"/>
+        </w:rPr>
+        <w:t xml:space="preserve">        BEGIN</w:t>
+      </w:r>
+    </w:p>
+    <w:p>
+      <w:pPr>
+        <w:widowControl w:val="0"/>
+        <w:shd w:val="clear" w:color="auto" w:fill="000000" w:themeFill="text1"/>
+        <w:spacing w:line="276" w:lineRule="auto"/>
+        <w:ind w:firstLine="0"/>
+        <w:jc w:val="left"/>
+        <w:rPr>
+          <w:rFonts w:ascii="Consolas;Courier New;monospace" w:hAnsi="Consolas;Courier New;monospace"/>
+          <w:color w:val="569CD6"/>
+          <w:sz w:val="21"/>
+          <w:shd w:val="clear" w:color="auto" w:fill="1F1F1F"/>
+        </w:rPr>
+      </w:pPr>
+      <w:r>
+        <w:rPr>
+          <w:rFonts w:ascii="Consolas;Courier New;monospace" w:hAnsi="Consolas;Courier New;monospace"/>
+          <w:color w:val="569CD6"/>
+          <w:sz w:val="21"/>
+          <w:shd w:val="clear" w:color="auto" w:fill="1F1F1F"/>
+        </w:rPr>
+        <w:t xml:space="preserve">            -- Desactivar el proveedor</w:t>
+      </w:r>
+    </w:p>
+    <w:p>
+      <w:pPr>
+        <w:widowControl w:val="0"/>
+        <w:shd w:val="clear" w:color="auto" w:fill="000000" w:themeFill="text1"/>
+        <w:spacing w:line="276" w:lineRule="auto"/>
+        <w:ind w:firstLine="0"/>
+        <w:jc w:val="left"/>
+        <w:rPr>
+          <w:rFonts w:ascii="Consolas;Courier New;monospace" w:hAnsi="Consolas;Courier New;monospace"/>
+          <w:color w:val="569CD6"/>
+          <w:sz w:val="21"/>
+          <w:shd w:val="clear" w:color="auto" w:fill="1F1F1F"/>
+        </w:rPr>
+      </w:pPr>
+      <w:r>
+        <w:rPr>
+          <w:rFonts w:ascii="Consolas;Courier New;monospace" w:hAnsi="Consolas;Courier New;monospace"/>
+          <w:color w:val="569CD6"/>
+          <w:sz w:val="21"/>
+          <w:shd w:val="clear" w:color="auto" w:fill="1F1F1F"/>
+        </w:rPr>
+        <w:t xml:space="preserve">            UPDATE Proveedores</w:t>
+      </w:r>
+    </w:p>
+    <w:p>
+      <w:pPr>
+        <w:widowControl w:val="0"/>
+        <w:shd w:val="clear" w:color="auto" w:fill="000000" w:themeFill="text1"/>
+        <w:spacing w:line="276" w:lineRule="auto"/>
+        <w:ind w:firstLine="0"/>
+        <w:jc w:val="left"/>
+        <w:rPr>
+          <w:rFonts w:ascii="Consolas;Courier New;monospace" w:hAnsi="Consolas;Courier New;monospace"/>
+          <w:color w:val="569CD6"/>
+          <w:sz w:val="21"/>
+          <w:shd w:val="clear" w:color="auto" w:fill="1F1F1F"/>
+        </w:rPr>
+      </w:pPr>
+      <w:r>
+        <w:rPr>
+          <w:rFonts w:ascii="Consolas;Courier New;monospace" w:hAnsi="Consolas;Courier New;monospace"/>
+          <w:color w:val="569CD6"/>
+          <w:sz w:val="21"/>
+          <w:shd w:val="clear" w:color="auto" w:fill="1F1F1F"/>
+        </w:rPr>
+        <w:t xml:space="preserve">            SET Activo = 0,</w:t>
+      </w:r>
+    </w:p>
+    <w:p>
+      <w:pPr>
+        <w:widowControl w:val="0"/>
+        <w:shd w:val="clear" w:color="auto" w:fill="000000" w:themeFill="text1"/>
+        <w:spacing w:line="276" w:lineRule="auto"/>
+        <w:ind w:firstLine="0"/>
+        <w:jc w:val="left"/>
+        <w:rPr>
+          <w:rFonts w:ascii="Consolas;Courier New;monospace" w:hAnsi="Consolas;Courier New;monospace"/>
+          <w:color w:val="569CD6"/>
+          <w:sz w:val="21"/>
+          <w:shd w:val="clear" w:color="auto" w:fill="1F1F1F"/>
+        </w:rPr>
+      </w:pPr>
+      <w:r>
+        <w:rPr>
+          <w:rFonts w:ascii="Consolas;Courier New;monospace" w:hAnsi="Consolas;Courier New;monospace"/>
+          <w:color w:val="569CD6"/>
+          <w:sz w:val="21"/>
+          <w:shd w:val="clear" w:color="auto" w:fill="1F1F1F"/>
+        </w:rPr>
+        <w:t xml:space="preserve">                </w:t>
+      </w:r>
+      <w:proofErr w:type="spellStart"/>
+      <w:r>
+        <w:rPr>
+          <w:rFonts w:ascii="Consolas;Courier New;monospace" w:hAnsi="Consolas;Courier New;monospace"/>
+          <w:color w:val="569CD6"/>
+          <w:sz w:val="21"/>
+          <w:shd w:val="clear" w:color="auto" w:fill="1F1F1F"/>
+        </w:rPr>
+        <w:t>FechaUltimaModificacion</w:t>
+      </w:r>
+      <w:proofErr w:type="spellEnd"/>
+      <w:r>
+        <w:rPr>
+          <w:rFonts w:ascii="Consolas;Courier New;monospace" w:hAnsi="Consolas;Courier New;monospace"/>
+          <w:color w:val="569CD6"/>
+          <w:sz w:val="21"/>
+          <w:shd w:val="clear" w:color="auto" w:fill="1F1F1F"/>
+        </w:rPr>
+        <w:t xml:space="preserve"> = </w:t>
+      </w:r>
+      <w:proofErr w:type="gramStart"/>
+      <w:r>
+        <w:rPr>
+          <w:rFonts w:ascii="Consolas;Courier New;monospace" w:hAnsi="Consolas;Courier New;monospace"/>
+          <w:color w:val="569CD6"/>
+          <w:sz w:val="21"/>
+          <w:shd w:val="clear" w:color="auto" w:fill="1F1F1F"/>
+        </w:rPr>
+        <w:t>GETDATE(</w:t>
+      </w:r>
+      <w:proofErr w:type="gramEnd"/>
+      <w:r>
+        <w:rPr>
+          <w:rFonts w:ascii="Consolas;Courier New;monospace" w:hAnsi="Consolas;Courier New;monospace"/>
+          <w:color w:val="569CD6"/>
+          <w:sz w:val="21"/>
+          <w:shd w:val="clear" w:color="auto" w:fill="1F1F1F"/>
+        </w:rPr>
+        <w:t>)</w:t>
+      </w:r>
+    </w:p>
+    <w:p>
+      <w:pPr>
+        <w:widowControl w:val="0"/>
+        <w:shd w:val="clear" w:color="auto" w:fill="000000" w:themeFill="text1"/>
+        <w:spacing w:line="276" w:lineRule="auto"/>
+        <w:ind w:firstLine="0"/>
+        <w:jc w:val="left"/>
+        <w:rPr>
+          <w:rFonts w:ascii="Consolas;Courier New;monospace" w:hAnsi="Consolas;Courier New;monospace"/>
+          <w:color w:val="569CD6"/>
+          <w:sz w:val="21"/>
+          <w:shd w:val="clear" w:color="auto" w:fill="1F1F1F"/>
+        </w:rPr>
+      </w:pPr>
+      <w:r>
+        <w:rPr>
+          <w:rFonts w:ascii="Consolas;Courier New;monospace" w:hAnsi="Consolas;Courier New;monospace"/>
+          <w:color w:val="569CD6"/>
+          <w:sz w:val="21"/>
+          <w:shd w:val="clear" w:color="auto" w:fill="1F1F1F"/>
+        </w:rPr>
+        <w:t xml:space="preserve">            WHERE </w:t>
+      </w:r>
+      <w:proofErr w:type="spellStart"/>
+      <w:r>
+        <w:rPr>
+          <w:rFonts w:ascii="Consolas;Courier New;monospace" w:hAnsi="Consolas;Courier New;monospace"/>
+          <w:color w:val="569CD6"/>
+          <w:sz w:val="21"/>
+          <w:shd w:val="clear" w:color="auto" w:fill="1F1F1F"/>
+        </w:rPr>
+        <w:t>IDProveedor</w:t>
+      </w:r>
+      <w:proofErr w:type="spellEnd"/>
+      <w:r>
+        <w:rPr>
+          <w:rFonts w:ascii="Consolas;Courier New;monospace" w:hAnsi="Consolas;Courier New;monospace"/>
+          <w:color w:val="569CD6"/>
+          <w:sz w:val="21"/>
+          <w:shd w:val="clear" w:color="auto" w:fill="1F1F1F"/>
+        </w:rPr>
+        <w:t xml:space="preserve"> = @IdProveedor;</w:t>
+      </w:r>
+    </w:p>
+    <w:p>
+      <w:pPr>
+        <w:widowControl w:val="0"/>
+        <w:shd w:val="clear" w:color="auto" w:fill="000000" w:themeFill="text1"/>
+        <w:spacing w:line="276" w:lineRule="auto"/>
+        <w:ind w:firstLine="0"/>
+        <w:jc w:val="left"/>
+        <w:rPr>
+          <w:rFonts w:ascii="Consolas;Courier New;monospace" w:hAnsi="Consolas;Courier New;monospace"/>
+          <w:color w:val="569CD6"/>
+          <w:sz w:val="21"/>
+          <w:shd w:val="clear" w:color="auto" w:fill="1F1F1F"/>
+        </w:rPr>
+      </w:pPr>
+      <w:r>
+        <w:rPr>
+          <w:rFonts w:ascii="Consolas;Courier New;monospace" w:hAnsi="Consolas;Courier New;monospace"/>
+          <w:color w:val="569CD6"/>
+          <w:sz w:val="21"/>
+          <w:shd w:val="clear" w:color="auto" w:fill="1F1F1F"/>
+        </w:rPr>
+        <w:t xml:space="preserve">        END</w:t>
+      </w:r>
+    </w:p>
+    <w:p>
+      <w:pPr>
+        <w:widowControl w:val="0"/>
+        <w:shd w:val="clear" w:color="auto" w:fill="000000" w:themeFill="text1"/>
+        <w:spacing w:line="276" w:lineRule="auto"/>
+        <w:ind w:firstLine="0"/>
+        <w:jc w:val="left"/>
+        <w:rPr>
+          <w:rFonts w:ascii="Consolas;Courier New;monospace" w:hAnsi="Consolas;Courier New;monospace"/>
+          <w:color w:val="569CD6"/>
+          <w:sz w:val="21"/>
+          <w:shd w:val="clear" w:color="auto" w:fill="1F1F1F"/>
+        </w:rPr>
+      </w:pPr>
+      <w:r>
+        <w:rPr>
+          <w:rFonts w:ascii="Consolas;Courier New;monospace" w:hAnsi="Consolas;Courier New;monospace"/>
+          <w:color w:val="569CD6"/>
+          <w:sz w:val="21"/>
+          <w:shd w:val="clear" w:color="auto" w:fill="1F1F1F"/>
+        </w:rPr>
+        <w:t xml:space="preserve">        ELSE</w:t>
+      </w:r>
+    </w:p>
+    <w:p>
+      <w:pPr>
+        <w:widowControl w:val="0"/>
+        <w:shd w:val="clear" w:color="auto" w:fill="000000" w:themeFill="text1"/>
+        <w:spacing w:line="276" w:lineRule="auto"/>
+        <w:ind w:firstLine="0"/>
+        <w:jc w:val="left"/>
+        <w:rPr>
+          <w:rFonts w:ascii="Consolas;Courier New;monospace" w:hAnsi="Consolas;Courier New;monospace"/>
+          <w:color w:val="569CD6"/>
+          <w:sz w:val="21"/>
+          <w:shd w:val="clear" w:color="auto" w:fill="1F1F1F"/>
+        </w:rPr>
+      </w:pPr>
+      <w:r>
+        <w:rPr>
+          <w:rFonts w:ascii="Consolas;Courier New;monospace" w:hAnsi="Consolas;Courier New;monospace"/>
+          <w:color w:val="569CD6"/>
+          <w:sz w:val="21"/>
+          <w:shd w:val="clear" w:color="auto" w:fill="1F1F1F"/>
+        </w:rPr>
+        <w:t xml:space="preserve">        BEGIN</w:t>
+      </w:r>
+    </w:p>
+    <w:p>
+      <w:pPr>
+        <w:widowControl w:val="0"/>
+        <w:shd w:val="clear" w:color="auto" w:fill="000000" w:themeFill="text1"/>
+        <w:spacing w:line="276" w:lineRule="auto"/>
+        <w:ind w:firstLine="0"/>
+        <w:jc w:val="left"/>
+        <w:rPr>
+          <w:rFonts w:ascii="Consolas;Courier New;monospace" w:hAnsi="Consolas;Courier New;monospace"/>
+          <w:color w:val="569CD6"/>
+          <w:sz w:val="21"/>
+          <w:shd w:val="clear" w:color="auto" w:fill="1F1F1F"/>
+        </w:rPr>
+      </w:pPr>
+      <w:r>
+        <w:rPr>
+          <w:rFonts w:ascii="Consolas;Courier New;monospace" w:hAnsi="Consolas;Courier New;monospace"/>
+          <w:color w:val="569CD6"/>
+          <w:sz w:val="21"/>
+          <w:shd w:val="clear" w:color="auto" w:fill="1F1F1F"/>
+        </w:rPr>
+        <w:t xml:space="preserve">            -- Eliminar el proveedor</w:t>
+      </w:r>
+    </w:p>
+    <w:p>
+      <w:pPr>
+        <w:widowControl w:val="0"/>
+        <w:shd w:val="clear" w:color="auto" w:fill="000000" w:themeFill="text1"/>
+        <w:spacing w:line="276" w:lineRule="auto"/>
+        <w:ind w:firstLine="0"/>
+        <w:jc w:val="left"/>
+        <w:rPr>
+          <w:rFonts w:ascii="Consolas;Courier New;monospace" w:hAnsi="Consolas;Courier New;monospace"/>
+          <w:color w:val="569CD6"/>
+          <w:sz w:val="21"/>
+          <w:shd w:val="clear" w:color="auto" w:fill="1F1F1F"/>
+        </w:rPr>
+      </w:pPr>
+      <w:r>
+        <w:rPr>
+          <w:rFonts w:ascii="Consolas;Courier New;monospace" w:hAnsi="Consolas;Courier New;monospace"/>
+          <w:color w:val="569CD6"/>
+          <w:sz w:val="21"/>
+          <w:shd w:val="clear" w:color="auto" w:fill="1F1F1F"/>
+        </w:rPr>
+        <w:t xml:space="preserve">            DELETE FROM Proveedores</w:t>
+      </w:r>
+    </w:p>
+    <w:p>
+      <w:pPr>
+        <w:widowControl w:val="0"/>
+        <w:shd w:val="clear" w:color="auto" w:fill="000000" w:themeFill="text1"/>
+        <w:spacing w:line="276" w:lineRule="auto"/>
+        <w:ind w:firstLine="0"/>
+        <w:jc w:val="left"/>
+        <w:rPr>
+          <w:rFonts w:ascii="Consolas;Courier New;monospace" w:hAnsi="Consolas;Courier New;monospace"/>
+          <w:color w:val="569CD6"/>
+          <w:sz w:val="21"/>
+          <w:shd w:val="clear" w:color="auto" w:fill="1F1F1F"/>
+        </w:rPr>
+      </w:pPr>
+      <w:r>
+        <w:rPr>
+          <w:rFonts w:ascii="Consolas;Courier New;monospace" w:hAnsi="Consolas;Courier New;monospace"/>
+          <w:color w:val="569CD6"/>
+          <w:sz w:val="21"/>
+          <w:shd w:val="clear" w:color="auto" w:fill="1F1F1F"/>
+        </w:rPr>
+        <w:t xml:space="preserve">            WHERE </w:t>
+      </w:r>
+      <w:proofErr w:type="spellStart"/>
+      <w:r>
+        <w:rPr>
+          <w:rFonts w:ascii="Consolas;Courier New;monospace" w:hAnsi="Consolas;Courier New;monospace"/>
+          <w:color w:val="569CD6"/>
+          <w:sz w:val="21"/>
+          <w:shd w:val="clear" w:color="auto" w:fill="1F1F1F"/>
+        </w:rPr>
+        <w:t>IDProveedor</w:t>
+      </w:r>
+      <w:proofErr w:type="spellEnd"/>
+      <w:r>
+        <w:rPr>
+          <w:rFonts w:ascii="Consolas;Courier New;monospace" w:hAnsi="Consolas;Courier New;monospace"/>
+          <w:color w:val="569CD6"/>
+          <w:sz w:val="21"/>
+          <w:shd w:val="clear" w:color="auto" w:fill="1F1F1F"/>
+        </w:rPr>
+        <w:t xml:space="preserve"> = @IdProveedor;</w:t>
+      </w:r>
+    </w:p>
+    <w:p>
+      <w:pPr>
+        <w:widowControl w:val="0"/>
+        <w:shd w:val="clear" w:color="auto" w:fill="000000" w:themeFill="text1"/>
+        <w:spacing w:line="276" w:lineRule="auto"/>
+        <w:ind w:firstLine="0"/>
+        <w:jc w:val="left"/>
+        <w:rPr>
+          <w:rFonts w:ascii="Consolas;Courier New;monospace" w:hAnsi="Consolas;Courier New;monospace"/>
+          <w:color w:val="569CD6"/>
+          <w:sz w:val="21"/>
+          <w:shd w:val="clear" w:color="auto" w:fill="1F1F1F"/>
+        </w:rPr>
+      </w:pPr>
+      <w:r>
+        <w:rPr>
+          <w:rFonts w:ascii="Consolas;Courier New;monospace" w:hAnsi="Consolas;Courier New;monospace"/>
+          <w:color w:val="569CD6"/>
+          <w:sz w:val="21"/>
+          <w:shd w:val="clear" w:color="auto" w:fill="1F1F1F"/>
+        </w:rPr>
+        <w:t xml:space="preserve">        END</w:t>
+      </w:r>
+    </w:p>
+    <w:p>
+      <w:pPr>
+        <w:widowControl w:val="0"/>
+        <w:shd w:val="clear" w:color="auto" w:fill="000000" w:themeFill="text1"/>
+        <w:spacing w:line="276" w:lineRule="auto"/>
+        <w:ind w:firstLine="0"/>
+        <w:jc w:val="left"/>
+        <w:rPr>
+          <w:rFonts w:ascii="Consolas;Courier New;monospace" w:hAnsi="Consolas;Courier New;monospace"/>
+          <w:color w:val="569CD6"/>
+          <w:sz w:val="21"/>
+          <w:shd w:val="clear" w:color="auto" w:fill="1F1F1F"/>
+        </w:rPr>
+      </w:pPr>
+    </w:p>
+    <w:p>
+      <w:pPr>
+        <w:widowControl w:val="0"/>
+        <w:shd w:val="clear" w:color="auto" w:fill="000000" w:themeFill="text1"/>
+        <w:spacing w:line="276" w:lineRule="auto"/>
+        <w:ind w:firstLine="0"/>
+        <w:jc w:val="left"/>
+        <w:rPr>
+          <w:rFonts w:ascii="Consolas;Courier New;monospace" w:hAnsi="Consolas;Courier New;monospace"/>
+          <w:color w:val="569CD6"/>
+          <w:sz w:val="21"/>
+          <w:shd w:val="clear" w:color="auto" w:fill="1F1F1F"/>
+        </w:rPr>
+      </w:pPr>
+      <w:r>
+        <w:rPr>
+          <w:rFonts w:ascii="Consolas;Courier New;monospace" w:hAnsi="Consolas;Courier New;monospace"/>
+          <w:color w:val="569CD6"/>
+          <w:sz w:val="21"/>
+          <w:shd w:val="clear" w:color="auto" w:fill="1F1F1F"/>
+        </w:rPr>
+        <w:t xml:space="preserve">        FETCH NEXT FROM </w:t>
+      </w:r>
+      <w:proofErr w:type="spellStart"/>
+      <w:r>
+        <w:rPr>
+          <w:rFonts w:ascii="Consolas;Courier New;monospace" w:hAnsi="Consolas;Courier New;monospace"/>
+          <w:color w:val="569CD6"/>
+          <w:sz w:val="21"/>
+          <w:shd w:val="clear" w:color="auto" w:fill="1F1F1F"/>
+        </w:rPr>
+        <w:t>proveedor_cursor</w:t>
+      </w:r>
+      <w:proofErr w:type="spellEnd"/>
+      <w:r>
+        <w:rPr>
+          <w:rFonts w:ascii="Consolas;Courier New;monospace" w:hAnsi="Consolas;Courier New;monospace"/>
+          <w:color w:val="569CD6"/>
+          <w:sz w:val="21"/>
+          <w:shd w:val="clear" w:color="auto" w:fill="1F1F1F"/>
+        </w:rPr>
+        <w:t xml:space="preserve"> INTO @IdProveedor;</w:t>
+      </w:r>
+    </w:p>
+    <w:p>
+      <w:pPr>
+        <w:widowControl w:val="0"/>
+        <w:shd w:val="clear" w:color="auto" w:fill="000000" w:themeFill="text1"/>
+        <w:spacing w:line="276" w:lineRule="auto"/>
+        <w:ind w:firstLine="0"/>
+        <w:jc w:val="left"/>
+        <w:rPr>
+          <w:rFonts w:ascii="Consolas;Courier New;monospace" w:hAnsi="Consolas;Courier New;monospace"/>
+          <w:color w:val="569CD6"/>
+          <w:sz w:val="21"/>
+          <w:shd w:val="clear" w:color="auto" w:fill="1F1F1F"/>
+        </w:rPr>
+      </w:pPr>
+      <w:r>
+        <w:rPr>
+          <w:rFonts w:ascii="Consolas;Courier New;monospace" w:hAnsi="Consolas;Courier New;monospace"/>
+          <w:color w:val="569CD6"/>
+          <w:sz w:val="21"/>
+          <w:shd w:val="clear" w:color="auto" w:fill="1F1F1F"/>
+        </w:rPr>
+        <w:t xml:space="preserve">    END</w:t>
+      </w:r>
+    </w:p>
+    <w:p>
+      <w:pPr>
+        <w:widowControl w:val="0"/>
+        <w:shd w:val="clear" w:color="auto" w:fill="000000" w:themeFill="text1"/>
+        <w:spacing w:line="276" w:lineRule="auto"/>
+        <w:ind w:firstLine="0"/>
+        <w:jc w:val="left"/>
+        <w:rPr>
+          <w:rFonts w:ascii="Consolas;Courier New;monospace" w:hAnsi="Consolas;Courier New;monospace"/>
+          <w:color w:val="569CD6"/>
+          <w:sz w:val="21"/>
+          <w:shd w:val="clear" w:color="auto" w:fill="1F1F1F"/>
+        </w:rPr>
+      </w:pPr>
+    </w:p>
+    <w:p>
+      <w:pPr>
+        <w:widowControl w:val="0"/>
+        <w:shd w:val="clear" w:color="auto" w:fill="000000" w:themeFill="text1"/>
+        <w:spacing w:line="276" w:lineRule="auto"/>
+        <w:ind w:firstLine="0"/>
+        <w:jc w:val="left"/>
+        <w:rPr>
+          <w:rFonts w:ascii="Consolas;Courier New;monospace" w:hAnsi="Consolas;Courier New;monospace"/>
+          <w:color w:val="569CD6"/>
+          <w:sz w:val="21"/>
+          <w:shd w:val="clear" w:color="auto" w:fill="1F1F1F"/>
+        </w:rPr>
+      </w:pPr>
+      <w:r>
+        <w:rPr>
+          <w:rFonts w:ascii="Consolas;Courier New;monospace" w:hAnsi="Consolas;Courier New;monospace"/>
+          <w:color w:val="569CD6"/>
+          <w:sz w:val="21"/>
+          <w:shd w:val="clear" w:color="auto" w:fill="1F1F1F"/>
+        </w:rPr>
+        <w:t xml:space="preserve">    CLOSE </w:t>
+      </w:r>
+      <w:proofErr w:type="spellStart"/>
+      <w:r>
+        <w:rPr>
+          <w:rFonts w:ascii="Consolas;Courier New;monospace" w:hAnsi="Consolas;Courier New;monospace"/>
+          <w:color w:val="569CD6"/>
+          <w:sz w:val="21"/>
+          <w:shd w:val="clear" w:color="auto" w:fill="1F1F1F"/>
+        </w:rPr>
+        <w:t>proveedor_cursor</w:t>
+      </w:r>
+      <w:proofErr w:type="spellEnd"/>
+      <w:r>
+        <w:rPr>
+          <w:rFonts w:ascii="Consolas;Courier New;monospace" w:hAnsi="Consolas;Courier New;monospace"/>
+          <w:color w:val="569CD6"/>
+          <w:sz w:val="21"/>
+          <w:shd w:val="clear" w:color="auto" w:fill="1F1F1F"/>
+        </w:rPr>
+        <w:t>;</w:t>
+      </w:r>
+    </w:p>
+    <w:p>
+      <w:pPr>
+        <w:widowControl w:val="0"/>
+        <w:shd w:val="clear" w:color="auto" w:fill="000000" w:themeFill="text1"/>
+        <w:spacing w:line="276" w:lineRule="auto"/>
+        <w:ind w:firstLine="0"/>
+        <w:jc w:val="left"/>
+        <w:rPr>
+          <w:rFonts w:ascii="Consolas;Courier New;monospace" w:hAnsi="Consolas;Courier New;monospace"/>
+          <w:color w:val="569CD6"/>
+          <w:sz w:val="21"/>
+          <w:shd w:val="clear" w:color="auto" w:fill="1F1F1F"/>
+        </w:rPr>
+      </w:pPr>
+      <w:r>
+        <w:rPr>
+          <w:rFonts w:ascii="Consolas;Courier New;monospace" w:hAnsi="Consolas;Courier New;monospace"/>
+          <w:color w:val="569CD6"/>
+          <w:sz w:val="21"/>
+          <w:shd w:val="clear" w:color="auto" w:fill="1F1F1F"/>
+        </w:rPr>
+        <w:t xml:space="preserve">    DEALLOCATE </w:t>
+      </w:r>
+      <w:proofErr w:type="spellStart"/>
+      <w:r>
+        <w:rPr>
+          <w:rFonts w:ascii="Consolas;Courier New;monospace" w:hAnsi="Consolas;Courier New;monospace"/>
+          <w:color w:val="569CD6"/>
+          <w:sz w:val="21"/>
+          <w:shd w:val="clear" w:color="auto" w:fill="1F1F1F"/>
+        </w:rPr>
+        <w:t>proveedor_cursor</w:t>
+      </w:r>
+      <w:proofErr w:type="spellEnd"/>
+      <w:r>
+        <w:rPr>
+          <w:rFonts w:ascii="Consolas;Courier New;monospace" w:hAnsi="Consolas;Courier New;monospace"/>
+          <w:color w:val="569CD6"/>
+          <w:sz w:val="21"/>
+          <w:shd w:val="clear" w:color="auto" w:fill="1F1F1F"/>
+        </w:rPr>
+        <w:t>;</w:t>
       </w:r>
     </w:p>
     <w:p>

</xml_diff>